<commit_message>
Docx and ipynb files
I am writing the code and filw that I will upload later in the submission
</commit_message>
<xml_diff>
--- a/CA1 - Charles Rocha - 2021376.docx
+++ b/CA1 - Charles Rocha - 2021376.docx
@@ -2533,6 +2533,8 @@
           <w:rFonts w:hint="default" w:ascii="Times New Roman" w:hAnsi="Times New Roman" w:cs="Times New Roman"/>
           <w:b w:val="0"/>
           <w:bCs w:val="0"/>
+          <w:sz w:val="32"/>
+          <w:szCs w:val="32"/>
           <w:lang w:val="en-IE" w:eastAsia="zh-CN"/>
           <w14:textFill>
             <w14:gradFill>
@@ -2555,6 +2557,8 @@
           <w:rFonts w:hint="default" w:ascii="Times New Roman" w:hAnsi="Times New Roman" w:cs="Times New Roman"/>
           <w:b w:val="0"/>
           <w:bCs w:val="0"/>
+          <w:sz w:val="32"/>
+          <w:szCs w:val="32"/>
           <w:lang w:val="en-IE" w:eastAsia="zh-CN"/>
           <w14:textFill>
             <w14:gradFill>
@@ -2584,27 +2588,24 @@
     </w:p>
     <w:p>
       <w:pPr>
-        <w:rPr>
-          <w:rFonts w:hint="default"/>
-          <w:lang w:val="en-IE" w:eastAsia="zh-CN"/>
-        </w:rPr>
-      </w:pPr>
-    </w:p>
-    <w:p>
-      <w:pPr>
-        <w:rPr>
-          <w:rFonts w:hint="default"/>
-          <w:lang w:val="en-IE" w:eastAsia="zh-CN"/>
-        </w:rPr>
-      </w:pPr>
-    </w:p>
-    <w:p>
-      <w:pPr>
-        <w:rPr>
-          <w:rFonts w:hint="default"/>
-          <w:lang w:val="en-IE" w:eastAsia="zh-CN"/>
-        </w:rPr>
-      </w:pPr>
+        <w:ind w:firstLine="720" w:firstLineChars="0"/>
+        <w:jc w:val="both"/>
+        <w:rPr>
+          <w:rFonts w:hint="default" w:ascii="Times New Roman" w:hAnsi="Times New Roman" w:cs="Times New Roman"/>
+          <w:sz w:val="24"/>
+          <w:szCs w:val="24"/>
+          <w:lang w:val="en-IE" w:eastAsia="zh-CN"/>
+        </w:rPr>
+      </w:pPr>
+      <w:r>
+        <w:rPr>
+          <w:rFonts w:hint="default" w:ascii="Times New Roman" w:hAnsi="Times New Roman" w:cs="Times New Roman"/>
+          <w:sz w:val="24"/>
+          <w:szCs w:val="24"/>
+          <w:lang w:val="en-IE" w:eastAsia="zh-CN"/>
+        </w:rPr>
+        <w:t>This assignment analyzes data on violence against women and girls to uncover patterns and trends that can inform prevention and policy efforts. By cleaning and exploring the data, we aim to understand factors linked to violence, identify unusual trends, and highlight areas that need attention. This project combines technical analysis with a socially important focus, aiming to contribute meaningful insights that support community safety and well-being. The findings will be presented through visuals and a summary poster.</w:t>
+      </w:r>
     </w:p>
     <w:p>
       <w:pPr>
@@ -2822,6 +2823,8 @@
           <w:rFonts w:hint="default" w:ascii="Times New Roman" w:hAnsi="Times New Roman" w:cs="Times New Roman"/>
           <w:b w:val="0"/>
           <w:bCs w:val="0"/>
+          <w:sz w:val="32"/>
+          <w:szCs w:val="32"/>
           <w:lang w:val="en-IE" w:eastAsia="zh-CN"/>
           <w14:textFill>
             <w14:gradFill>
@@ -2844,6 +2847,8 @@
           <w:rFonts w:hint="default" w:ascii="Times New Roman" w:hAnsi="Times New Roman"/>
           <w:b w:val="0"/>
           <w:bCs w:val="0"/>
+          <w:sz w:val="32"/>
+          <w:szCs w:val="32"/>
           <w:lang w:val="en-IE" w:eastAsia="zh-CN"/>
           <w14:textFill>
             <w14:gradFill>
@@ -2862,375 +2867,13 @@
         <w:t>Problem Domain and Dataset Preparation</w:t>
       </w:r>
       <w:bookmarkEnd w:id="1"/>
-    </w:p>
-    <w:p>
-      <w:pPr>
-        <w:rPr>
-          <w:rFonts w:hint="default"/>
-          <w:b w:val="0"/>
-          <w:bCs w:val="0"/>
-          <w:lang w:val="en-IE" w:eastAsia="zh-CN"/>
-        </w:rPr>
-      </w:pPr>
-    </w:p>
-    <w:p>
-      <w:pPr>
-        <w:rPr>
-          <w:rFonts w:hint="default"/>
-          <w:b w:val="0"/>
-          <w:bCs w:val="0"/>
-          <w:color w:val="auto"/>
-          <w:highlight w:val="yellow"/>
-          <w:lang w:val="en-IE" w:eastAsia="zh-CN"/>
-        </w:rPr>
-      </w:pPr>
-      <w:r>
-        <w:rPr>
-          <w:rFonts w:hint="default"/>
-          <w:b w:val="0"/>
-          <w:bCs w:val="0"/>
-          <w:color w:val="auto"/>
-          <w:highlight w:val="yellow"/>
-          <w:lang w:val="en-IE" w:eastAsia="zh-CN"/>
-        </w:rPr>
-        <w:fldChar w:fldCharType="begin"/>
-      </w:r>
-      <w:r>
-        <w:rPr>
-          <w:rFonts w:hint="default"/>
-          <w:b w:val="0"/>
-          <w:bCs w:val="0"/>
-          <w:color w:val="auto"/>
-          <w:highlight w:val="yellow"/>
-          <w:lang w:val="en-IE" w:eastAsia="zh-CN"/>
-        </w:rPr>
-        <w:instrText xml:space="preserve"> HYPERLINK "https://www.kaggle.com/datasets/whenamancodes/violence-against-women-girls/data" </w:instrText>
-      </w:r>
-      <w:r>
-        <w:rPr>
-          <w:rFonts w:hint="default"/>
-          <w:b w:val="0"/>
-          <w:bCs w:val="0"/>
-          <w:color w:val="auto"/>
-          <w:highlight w:val="yellow"/>
-          <w:lang w:val="en-IE" w:eastAsia="zh-CN"/>
-        </w:rPr>
-        <w:fldChar w:fldCharType="separate"/>
-      </w:r>
-      <w:r>
-        <w:rPr>
-          <w:rStyle w:val="9"/>
-          <w:rFonts w:hint="default"/>
-          <w:b w:val="0"/>
-          <w:bCs w:val="0"/>
-          <w:color w:val="auto"/>
-          <w:highlight w:val="yellow"/>
-          <w:lang w:val="en-IE" w:eastAsia="zh-CN"/>
-        </w:rPr>
-        <w:t>https://www.kaggle.com/datasets/whenamancodes/violence-against-women-girls/data</w:t>
-      </w:r>
-      <w:r>
-        <w:rPr>
-          <w:rFonts w:hint="default"/>
-          <w:b w:val="0"/>
-          <w:bCs w:val="0"/>
-          <w:color w:val="auto"/>
-          <w:highlight w:val="yellow"/>
-          <w:lang w:val="en-IE" w:eastAsia="zh-CN"/>
-        </w:rPr>
-        <w:fldChar w:fldCharType="end"/>
-      </w:r>
-      <w:bookmarkStart w:id="10" w:name="_GoBack"/>
-      <w:bookmarkEnd w:id="10"/>
-    </w:p>
-    <w:p>
-      <w:pPr>
-        <w:rPr>
-          <w:rFonts w:hint="default"/>
-          <w:b w:val="0"/>
-          <w:bCs w:val="0"/>
-          <w:lang w:val="en-IE" w:eastAsia="zh-CN"/>
-        </w:rPr>
-      </w:pPr>
-    </w:p>
-    <w:p>
-      <w:pPr>
-        <w:rPr>
-          <w:rFonts w:hint="default"/>
-          <w:b w:val="0"/>
-          <w:bCs w:val="0"/>
-          <w:lang w:val="en-IE" w:eastAsia="zh-CN"/>
-        </w:rPr>
-      </w:pPr>
-    </w:p>
-    <w:p>
-      <w:pPr>
-        <w:rPr>
-          <w:rFonts w:hint="default"/>
-          <w:b w:val="0"/>
-          <w:bCs w:val="0"/>
-          <w:lang w:val="en-IE" w:eastAsia="zh-CN"/>
-        </w:rPr>
-      </w:pPr>
-    </w:p>
-    <w:p>
-      <w:pPr>
-        <w:rPr>
-          <w:rFonts w:hint="default"/>
-          <w:b w:val="0"/>
-          <w:bCs w:val="0"/>
-          <w:lang w:val="en-IE" w:eastAsia="zh-CN"/>
-        </w:rPr>
-      </w:pPr>
-    </w:p>
-    <w:p>
-      <w:pPr>
-        <w:rPr>
-          <w:rFonts w:hint="default"/>
-          <w:b w:val="0"/>
-          <w:bCs w:val="0"/>
-          <w:lang w:val="en-IE" w:eastAsia="zh-CN"/>
-        </w:rPr>
-      </w:pPr>
-    </w:p>
-    <w:p>
-      <w:pPr>
-        <w:rPr>
-          <w:rFonts w:hint="default"/>
-          <w:b w:val="0"/>
-          <w:bCs w:val="0"/>
-          <w:lang w:val="en-IE" w:eastAsia="zh-CN"/>
-        </w:rPr>
-      </w:pPr>
-    </w:p>
-    <w:p>
-      <w:pPr>
-        <w:rPr>
-          <w:rFonts w:hint="default"/>
-          <w:b w:val="0"/>
-          <w:bCs w:val="0"/>
-          <w:lang w:val="en-IE" w:eastAsia="zh-CN"/>
-        </w:rPr>
-      </w:pPr>
-    </w:p>
-    <w:p>
-      <w:pPr>
-        <w:rPr>
-          <w:rFonts w:hint="default"/>
-          <w:b w:val="0"/>
-          <w:bCs w:val="0"/>
-          <w:lang w:val="en-IE" w:eastAsia="zh-CN"/>
-        </w:rPr>
-      </w:pPr>
-    </w:p>
-    <w:p>
-      <w:pPr>
-        <w:rPr>
-          <w:rFonts w:hint="default"/>
-          <w:b w:val="0"/>
-          <w:bCs w:val="0"/>
-          <w:lang w:val="en-IE" w:eastAsia="zh-CN"/>
-        </w:rPr>
-      </w:pPr>
-    </w:p>
-    <w:p>
-      <w:pPr>
-        <w:rPr>
-          <w:rFonts w:hint="default"/>
-          <w:b w:val="0"/>
-          <w:bCs w:val="0"/>
-          <w:lang w:val="en-IE" w:eastAsia="zh-CN"/>
-        </w:rPr>
-      </w:pPr>
-    </w:p>
-    <w:p>
-      <w:pPr>
-        <w:rPr>
-          <w:rFonts w:hint="default"/>
-          <w:b w:val="0"/>
-          <w:bCs w:val="0"/>
-          <w:lang w:val="en-IE" w:eastAsia="zh-CN"/>
-        </w:rPr>
-      </w:pPr>
-    </w:p>
-    <w:p>
-      <w:pPr>
-        <w:rPr>
-          <w:rFonts w:hint="default"/>
-          <w:b w:val="0"/>
-          <w:bCs w:val="0"/>
-          <w:lang w:val="en-IE" w:eastAsia="zh-CN"/>
-        </w:rPr>
-      </w:pPr>
-    </w:p>
-    <w:p>
-      <w:pPr>
-        <w:rPr>
-          <w:rFonts w:hint="default"/>
-          <w:b w:val="0"/>
-          <w:bCs w:val="0"/>
-          <w:lang w:val="en-IE" w:eastAsia="zh-CN"/>
-        </w:rPr>
-      </w:pPr>
-    </w:p>
-    <w:p>
-      <w:pPr>
-        <w:rPr>
-          <w:rFonts w:hint="default"/>
-          <w:b w:val="0"/>
-          <w:bCs w:val="0"/>
-          <w:lang w:val="en-IE" w:eastAsia="zh-CN"/>
-        </w:rPr>
-      </w:pPr>
-    </w:p>
-    <w:p>
-      <w:pPr>
-        <w:rPr>
-          <w:rFonts w:hint="default"/>
-          <w:b w:val="0"/>
-          <w:bCs w:val="0"/>
-          <w:lang w:val="en-IE" w:eastAsia="zh-CN"/>
-        </w:rPr>
-      </w:pPr>
-    </w:p>
-    <w:p>
-      <w:pPr>
-        <w:rPr>
-          <w:rFonts w:hint="default"/>
-          <w:b w:val="0"/>
-          <w:bCs w:val="0"/>
-          <w:lang w:val="en-IE" w:eastAsia="zh-CN"/>
-        </w:rPr>
-      </w:pPr>
-    </w:p>
-    <w:p>
-      <w:pPr>
-        <w:rPr>
-          <w:rFonts w:hint="default"/>
-          <w:b w:val="0"/>
-          <w:bCs w:val="0"/>
-          <w:lang w:val="en-IE" w:eastAsia="zh-CN"/>
-        </w:rPr>
-      </w:pPr>
-    </w:p>
-    <w:p>
-      <w:pPr>
-        <w:rPr>
-          <w:rFonts w:hint="default"/>
-          <w:b w:val="0"/>
-          <w:bCs w:val="0"/>
-          <w:lang w:val="en-IE" w:eastAsia="zh-CN"/>
-        </w:rPr>
-      </w:pPr>
-    </w:p>
-    <w:p>
-      <w:pPr>
-        <w:rPr>
-          <w:rFonts w:hint="default"/>
-          <w:b w:val="0"/>
-          <w:bCs w:val="0"/>
-          <w:lang w:val="en-IE" w:eastAsia="zh-CN"/>
-        </w:rPr>
-      </w:pPr>
-    </w:p>
-    <w:p>
-      <w:pPr>
-        <w:rPr>
-          <w:rFonts w:hint="default"/>
-          <w:b w:val="0"/>
-          <w:bCs w:val="0"/>
-          <w:lang w:val="en-IE" w:eastAsia="zh-CN"/>
-        </w:rPr>
-      </w:pPr>
-    </w:p>
-    <w:p>
-      <w:pPr>
-        <w:rPr>
-          <w:rFonts w:hint="default"/>
-          <w:b w:val="0"/>
-          <w:bCs w:val="0"/>
-          <w:lang w:val="en-IE" w:eastAsia="zh-CN"/>
-        </w:rPr>
-      </w:pPr>
-    </w:p>
-    <w:p>
-      <w:pPr>
-        <w:rPr>
-          <w:rFonts w:hint="default"/>
-          <w:b w:val="0"/>
-          <w:bCs w:val="0"/>
-          <w:lang w:val="en-IE" w:eastAsia="zh-CN"/>
-        </w:rPr>
-      </w:pPr>
-    </w:p>
-    <w:p>
-      <w:pPr>
-        <w:rPr>
-          <w:rFonts w:hint="default"/>
-          <w:b w:val="0"/>
-          <w:bCs w:val="0"/>
-          <w:lang w:val="en-IE" w:eastAsia="zh-CN"/>
-        </w:rPr>
-      </w:pPr>
-    </w:p>
-    <w:p>
-      <w:pPr>
-        <w:rPr>
-          <w:rFonts w:hint="default"/>
-          <w:b w:val="0"/>
-          <w:bCs w:val="0"/>
-          <w:lang w:val="en-IE" w:eastAsia="zh-CN"/>
-        </w:rPr>
-      </w:pPr>
-    </w:p>
-    <w:p>
-      <w:pPr>
-        <w:rPr>
-          <w:rFonts w:hint="default"/>
-          <w:b w:val="0"/>
-          <w:bCs w:val="0"/>
-          <w:lang w:val="en-IE" w:eastAsia="zh-CN"/>
-        </w:rPr>
-      </w:pPr>
-    </w:p>
-    <w:p>
-      <w:pPr>
-        <w:rPr>
-          <w:rFonts w:hint="default"/>
-          <w:b w:val="0"/>
-          <w:bCs w:val="0"/>
-          <w:lang w:val="en-IE" w:eastAsia="zh-CN"/>
-        </w:rPr>
-      </w:pPr>
-    </w:p>
-    <w:p>
-      <w:pPr>
-        <w:rPr>
-          <w:rFonts w:hint="default"/>
-          <w:b w:val="0"/>
-          <w:bCs w:val="0"/>
-          <w:lang w:val="en-IE" w:eastAsia="zh-CN"/>
-        </w:rPr>
-      </w:pPr>
-    </w:p>
-    <w:p>
-      <w:pPr>
-        <w:rPr>
-          <w:rFonts w:hint="default"/>
-          <w:b w:val="0"/>
-          <w:bCs w:val="0"/>
-          <w:lang w:val="en-IE" w:eastAsia="zh-CN"/>
-        </w:rPr>
-      </w:pPr>
-    </w:p>
-    <w:p>
-      <w:pPr>
-        <w:pStyle w:val="2"/>
-        <w:bidi w:val="0"/>
-        <w:rPr>
-          <w:rFonts w:hint="default" w:ascii="Times New Roman" w:hAnsi="Times New Roman" w:cs="Times New Roman"/>
-          <w:b w:val="0"/>
-          <w:bCs w:val="0"/>
+      <w:r>
+        <w:rPr>
+          <w:rFonts w:hint="default" w:ascii="Times New Roman" w:hAnsi="Times New Roman"/>
+          <w:b w:val="0"/>
+          <w:bCs w:val="0"/>
+          <w:sz w:val="32"/>
+          <w:szCs w:val="32"/>
           <w:lang w:val="en-IE" w:eastAsia="zh-CN"/>
           <w14:textFill>
             <w14:gradFill>
@@ -3246,13 +2889,175 @@
             </w14:gradFill>
           </w14:textFill>
         </w:rPr>
-      </w:pPr>
-      <w:bookmarkStart w:id="2" w:name="_Toc32272"/>
-      <w:r>
+        <w:t>: Violence against women</w:t>
+      </w:r>
+    </w:p>
+    <w:p>
+      <w:pPr>
+        <w:pStyle w:val="10"/>
+        <w:keepNext w:val="0"/>
+        <w:keepLines w:val="0"/>
+        <w:widowControl/>
+        <w:suppressLineNumbers w:val="0"/>
+        <w:ind w:firstLine="720" w:firstLineChars="0"/>
+        <w:jc w:val="both"/>
+      </w:pPr>
+    </w:p>
+    <w:p>
+      <w:pPr>
+        <w:pStyle w:val="10"/>
+        <w:keepNext w:val="0"/>
+        <w:keepLines w:val="0"/>
+        <w:widowControl/>
+        <w:suppressLineNumbers w:val="0"/>
+        <w:ind w:firstLine="720" w:firstLineChars="0"/>
+        <w:jc w:val="both"/>
+      </w:pPr>
+      <w:r>
+        <w:t>Violence against women and girls is a huge problem around the world, and it impacts society in so many ways. Looking at the data around this kind of violence really matters for a few reasons. First, it helps us see patterns and trends, which means policymakers, social services, and law enforcement can figure out where to put resources and how to prevent it better. By digging into details—like where this violence happens, who it affects most, and what types are common—we can start understanding why it’s happening and tackle it at the roots.</w:t>
+      </w:r>
+    </w:p>
+    <w:p>
+      <w:pPr>
+        <w:pStyle w:val="10"/>
+        <w:keepNext w:val="0"/>
+        <w:keepLines w:val="0"/>
+        <w:widowControl/>
+        <w:suppressLineNumbers w:val="0"/>
+        <w:ind w:firstLine="720" w:firstLineChars="0"/>
+        <w:jc w:val="both"/>
+      </w:pPr>
+      <w:r>
+        <w:t>For this assignment, checking out the data will help us see important trends and factors, which can spark real conversations and lead to practical ideas. The analysis can spotlight areas that need attention right now and guide future research or efforts, which fits with global goals like the United Nations' Sustainable Development Goals, especially Goal 5 on Gender Equality and Goal 16 on Peace, Justice, and Strong Institutions.</w:t>
+      </w:r>
+    </w:p>
+    <w:p>
+      <w:pPr>
+        <w:pStyle w:val="10"/>
+        <w:keepNext w:val="0"/>
+        <w:keepLines w:val="0"/>
+        <w:widowControl/>
+        <w:suppressLineNumbers w:val="0"/>
+        <w:ind w:firstLine="720" w:firstLineChars="0"/>
+        <w:jc w:val="both"/>
+      </w:pPr>
+      <w:r>
+        <w:t>Plus, violence against women has serious effects on health, the economy, and mental well-being for both individuals and communities. It can cause long-term health issues, lower productivity, and lead to higher social and medical costs. In a community, a lot of violence can create fear, weaken trust, and break down social bonds. Tackling these problems needs solid data to steer our actions, and analyzing it is a big step toward making our communities safer.</w:t>
+      </w:r>
+    </w:p>
+    <w:p>
+      <w:pPr>
+        <w:pStyle w:val="10"/>
+        <w:keepNext w:val="0"/>
+        <w:keepLines w:val="0"/>
+        <w:widowControl/>
+        <w:suppressLineNumbers w:val="0"/>
+        <w:ind w:firstLine="720" w:firstLineChars="0"/>
+        <w:jc w:val="both"/>
+        <w:rPr>
+          <w:rFonts w:hint="default"/>
+          <w:lang w:val="en-IE"/>
+        </w:rPr>
+      </w:pPr>
+      <w:r>
+        <w:rPr>
+          <w:rFonts w:hint="default"/>
+          <w:lang w:val="en-IE"/>
+        </w:rPr>
+        <w:t>This data was retrieved from the following:</w:t>
+      </w:r>
+    </w:p>
+    <w:p>
+      <w:pPr>
+        <w:ind w:firstLine="720" w:firstLineChars="0"/>
+        <w:rPr>
+          <w:rFonts w:hint="default" w:ascii="Times New Roman" w:hAnsi="Times New Roman" w:cs="Times New Roman"/>
+          <w:b w:val="0"/>
+          <w:bCs w:val="0"/>
+          <w:color w:val="auto"/>
+          <w:sz w:val="24"/>
+          <w:szCs w:val="24"/>
+          <w:highlight w:val="none"/>
+          <w:lang w:val="en-IE" w:eastAsia="zh-CN"/>
+        </w:rPr>
+      </w:pPr>
+      <w:r>
+        <w:rPr>
+          <w:rFonts w:hint="default" w:ascii="Times New Roman" w:hAnsi="Times New Roman" w:cs="Times New Roman"/>
+          <w:b w:val="0"/>
+          <w:bCs w:val="0"/>
+          <w:color w:val="auto"/>
+          <w:sz w:val="24"/>
+          <w:szCs w:val="24"/>
+          <w:highlight w:val="none"/>
+          <w:lang w:val="en-IE" w:eastAsia="zh-CN"/>
+        </w:rPr>
+        <w:fldChar w:fldCharType="begin"/>
+      </w:r>
+      <w:r>
+        <w:rPr>
+          <w:rFonts w:hint="default" w:ascii="Times New Roman" w:hAnsi="Times New Roman" w:cs="Times New Roman"/>
+          <w:b w:val="0"/>
+          <w:bCs w:val="0"/>
+          <w:color w:val="auto"/>
+          <w:sz w:val="24"/>
+          <w:szCs w:val="24"/>
+          <w:highlight w:val="none"/>
+          <w:lang w:val="en-IE" w:eastAsia="zh-CN"/>
+        </w:rPr>
+        <w:instrText xml:space="preserve"> HYPERLINK "https://www.kaggle.com/datasets/whenamancodes/violence-against-women-girls/data" </w:instrText>
+      </w:r>
+      <w:r>
+        <w:rPr>
+          <w:rFonts w:hint="default" w:ascii="Times New Roman" w:hAnsi="Times New Roman" w:cs="Times New Roman"/>
+          <w:b w:val="0"/>
+          <w:bCs w:val="0"/>
+          <w:color w:val="auto"/>
+          <w:sz w:val="24"/>
+          <w:szCs w:val="24"/>
+          <w:highlight w:val="none"/>
+          <w:lang w:val="en-IE" w:eastAsia="zh-CN"/>
+        </w:rPr>
+        <w:fldChar w:fldCharType="separate"/>
+      </w:r>
+      <w:r>
+        <w:rPr>
+          <w:rStyle w:val="9"/>
+          <w:rFonts w:hint="default" w:ascii="Times New Roman" w:hAnsi="Times New Roman" w:cs="Times New Roman"/>
+          <w:b w:val="0"/>
+          <w:bCs w:val="0"/>
+          <w:color w:val="auto"/>
+          <w:sz w:val="24"/>
+          <w:szCs w:val="24"/>
+          <w:highlight w:val="none"/>
+          <w:lang w:val="en-IE" w:eastAsia="zh-CN"/>
+        </w:rPr>
+        <w:t>https://www.kaggle.com/datasets/whenamancodes/violence-against-women-girls/data</w:t>
+      </w:r>
+      <w:r>
+        <w:rPr>
+          <w:rFonts w:hint="default" w:ascii="Times New Roman" w:hAnsi="Times New Roman" w:cs="Times New Roman"/>
+          <w:b w:val="0"/>
+          <w:bCs w:val="0"/>
+          <w:color w:val="auto"/>
+          <w:sz w:val="24"/>
+          <w:szCs w:val="24"/>
+          <w:highlight w:val="none"/>
+          <w:lang w:val="en-IE" w:eastAsia="zh-CN"/>
+        </w:rPr>
+        <w:fldChar w:fldCharType="end"/>
+      </w:r>
+    </w:p>
+    <w:p>
+      <w:pPr>
+        <w:pStyle w:val="2"/>
+        <w:bidi w:val="0"/>
         <w:rPr>
           <w:rFonts w:hint="default" w:ascii="Times New Roman" w:hAnsi="Times New Roman"/>
           <w:b w:val="0"/>
           <w:bCs w:val="0"/>
+          <w:sz w:val="32"/>
+          <w:szCs w:val="32"/>
           <w:lang w:val="en-IE" w:eastAsia="zh-CN"/>
           <w14:textFill>
             <w14:gradFill>
@@ -3268,248 +3073,6 @@
             </w14:gradFill>
           </w14:textFill>
         </w:rPr>
-        <w:t>Exploratory Data Analysis</w:t>
-      </w:r>
-      <w:bookmarkEnd w:id="2"/>
-    </w:p>
-    <w:p>
-      <w:pPr>
-        <w:rPr>
-          <w:rFonts w:hint="default"/>
-          <w:lang w:val="en-IE" w:eastAsia="zh-CN"/>
-        </w:rPr>
-      </w:pPr>
-    </w:p>
-    <w:p>
-      <w:pPr>
-        <w:rPr>
-          <w:rFonts w:hint="default"/>
-          <w:lang w:val="en-IE" w:eastAsia="zh-CN"/>
-        </w:rPr>
-      </w:pPr>
-    </w:p>
-    <w:p>
-      <w:pPr>
-        <w:rPr>
-          <w:rFonts w:hint="default"/>
-          <w:lang w:val="en-IE" w:eastAsia="zh-CN"/>
-        </w:rPr>
-      </w:pPr>
-    </w:p>
-    <w:p>
-      <w:pPr>
-        <w:rPr>
-          <w:rFonts w:hint="default"/>
-          <w:lang w:val="en-IE" w:eastAsia="zh-CN"/>
-        </w:rPr>
-      </w:pPr>
-    </w:p>
-    <w:p>
-      <w:pPr>
-        <w:rPr>
-          <w:rFonts w:hint="default"/>
-          <w:lang w:val="en-IE" w:eastAsia="zh-CN"/>
-        </w:rPr>
-      </w:pPr>
-    </w:p>
-    <w:p>
-      <w:pPr>
-        <w:rPr>
-          <w:rFonts w:hint="default"/>
-          <w:lang w:val="en-IE" w:eastAsia="zh-CN"/>
-        </w:rPr>
-      </w:pPr>
-    </w:p>
-    <w:p>
-      <w:pPr>
-        <w:rPr>
-          <w:rFonts w:hint="default"/>
-          <w:lang w:val="en-IE" w:eastAsia="zh-CN"/>
-        </w:rPr>
-      </w:pPr>
-    </w:p>
-    <w:p>
-      <w:pPr>
-        <w:rPr>
-          <w:rFonts w:hint="default"/>
-          <w:lang w:val="en-IE" w:eastAsia="zh-CN"/>
-        </w:rPr>
-      </w:pPr>
-    </w:p>
-    <w:p>
-      <w:pPr>
-        <w:rPr>
-          <w:rFonts w:hint="default"/>
-          <w:lang w:val="en-IE" w:eastAsia="zh-CN"/>
-        </w:rPr>
-      </w:pPr>
-    </w:p>
-    <w:p>
-      <w:pPr>
-        <w:rPr>
-          <w:rFonts w:hint="default"/>
-          <w:lang w:val="en-IE" w:eastAsia="zh-CN"/>
-        </w:rPr>
-      </w:pPr>
-    </w:p>
-    <w:p>
-      <w:pPr>
-        <w:rPr>
-          <w:rFonts w:hint="default"/>
-          <w:lang w:val="en-IE" w:eastAsia="zh-CN"/>
-        </w:rPr>
-      </w:pPr>
-    </w:p>
-    <w:p>
-      <w:pPr>
-        <w:rPr>
-          <w:rFonts w:hint="default"/>
-          <w:lang w:val="en-IE" w:eastAsia="zh-CN"/>
-        </w:rPr>
-      </w:pPr>
-    </w:p>
-    <w:p>
-      <w:pPr>
-        <w:rPr>
-          <w:rFonts w:hint="default"/>
-          <w:lang w:val="en-IE" w:eastAsia="zh-CN"/>
-        </w:rPr>
-      </w:pPr>
-    </w:p>
-    <w:p>
-      <w:pPr>
-        <w:rPr>
-          <w:rFonts w:hint="default"/>
-          <w:lang w:val="en-IE" w:eastAsia="zh-CN"/>
-        </w:rPr>
-      </w:pPr>
-    </w:p>
-    <w:p>
-      <w:pPr>
-        <w:rPr>
-          <w:rFonts w:hint="default"/>
-          <w:lang w:val="en-IE" w:eastAsia="zh-CN"/>
-        </w:rPr>
-      </w:pPr>
-    </w:p>
-    <w:p>
-      <w:pPr>
-        <w:rPr>
-          <w:rFonts w:hint="default"/>
-          <w:lang w:val="en-IE" w:eastAsia="zh-CN"/>
-        </w:rPr>
-      </w:pPr>
-    </w:p>
-    <w:p>
-      <w:pPr>
-        <w:rPr>
-          <w:rFonts w:hint="default"/>
-          <w:lang w:val="en-IE" w:eastAsia="zh-CN"/>
-        </w:rPr>
-      </w:pPr>
-    </w:p>
-    <w:p>
-      <w:pPr>
-        <w:rPr>
-          <w:rFonts w:hint="default"/>
-          <w:lang w:val="en-IE" w:eastAsia="zh-CN"/>
-        </w:rPr>
-      </w:pPr>
-    </w:p>
-    <w:p>
-      <w:pPr>
-        <w:rPr>
-          <w:rFonts w:hint="default"/>
-          <w:lang w:val="en-IE" w:eastAsia="zh-CN"/>
-        </w:rPr>
-      </w:pPr>
-    </w:p>
-    <w:p>
-      <w:pPr>
-        <w:rPr>
-          <w:rFonts w:hint="default"/>
-          <w:lang w:val="en-IE" w:eastAsia="zh-CN"/>
-        </w:rPr>
-      </w:pPr>
-    </w:p>
-    <w:p>
-      <w:pPr>
-        <w:rPr>
-          <w:rFonts w:hint="default"/>
-          <w:lang w:val="en-IE" w:eastAsia="zh-CN"/>
-        </w:rPr>
-      </w:pPr>
-    </w:p>
-    <w:p>
-      <w:pPr>
-        <w:rPr>
-          <w:rFonts w:hint="default"/>
-          <w:lang w:val="en-IE" w:eastAsia="zh-CN"/>
-        </w:rPr>
-      </w:pPr>
-    </w:p>
-    <w:p>
-      <w:pPr>
-        <w:rPr>
-          <w:rFonts w:hint="default"/>
-          <w:lang w:val="en-IE" w:eastAsia="zh-CN"/>
-        </w:rPr>
-      </w:pPr>
-    </w:p>
-    <w:p>
-      <w:pPr>
-        <w:rPr>
-          <w:rFonts w:hint="default"/>
-          <w:lang w:val="en-IE" w:eastAsia="zh-CN"/>
-        </w:rPr>
-      </w:pPr>
-    </w:p>
-    <w:p>
-      <w:pPr>
-        <w:rPr>
-          <w:rFonts w:hint="default"/>
-          <w:lang w:val="en-IE" w:eastAsia="zh-CN"/>
-        </w:rPr>
-      </w:pPr>
-    </w:p>
-    <w:p>
-      <w:pPr>
-        <w:rPr>
-          <w:rFonts w:hint="default"/>
-          <w:lang w:val="en-IE" w:eastAsia="zh-CN"/>
-        </w:rPr>
-      </w:pPr>
-    </w:p>
-    <w:p>
-      <w:pPr>
-        <w:rPr>
-          <w:rFonts w:hint="default"/>
-          <w:lang w:val="en-IE" w:eastAsia="zh-CN"/>
-        </w:rPr>
-      </w:pPr>
-    </w:p>
-    <w:p>
-      <w:pPr>
-        <w:rPr>
-          <w:rFonts w:hint="default"/>
-          <w:lang w:val="en-IE" w:eastAsia="zh-CN"/>
-        </w:rPr>
-      </w:pPr>
-    </w:p>
-    <w:p>
-      <w:pPr>
-        <w:rPr>
-          <w:rFonts w:hint="default"/>
-          <w:lang w:val="en-IE" w:eastAsia="zh-CN"/>
-        </w:rPr>
-      </w:pPr>
-    </w:p>
-    <w:p>
-      <w:pPr>
-        <w:rPr>
-          <w:rFonts w:hint="default"/>
-          <w:lang w:val="en-IE" w:eastAsia="zh-CN"/>
-        </w:rPr>
       </w:pPr>
     </w:p>
     <w:p>
@@ -3517,9 +3080,11 @@
         <w:pStyle w:val="2"/>
         <w:bidi w:val="0"/>
         <w:rPr>
-          <w:rFonts w:hint="default" w:ascii="Times New Roman" w:hAnsi="Times New Roman"/>
-          <w:b w:val="0"/>
-          <w:bCs w:val="0"/>
+          <w:rFonts w:hint="default" w:ascii="Times New Roman" w:hAnsi="Times New Roman" w:cs="Times New Roman"/>
+          <w:b w:val="0"/>
+          <w:bCs w:val="0"/>
+          <w:sz w:val="32"/>
+          <w:szCs w:val="32"/>
           <w:lang w:val="en-IE" w:eastAsia="zh-CN"/>
           <w14:textFill>
             <w14:gradFill>
@@ -3536,12 +3101,13 @@
           </w14:textFill>
         </w:rPr>
       </w:pPr>
-      <w:bookmarkStart w:id="3" w:name="_Toc15045"/>
       <w:r>
         <w:rPr>
           <w:rFonts w:hint="default" w:ascii="Times New Roman" w:hAnsi="Times New Roman"/>
           <w:b w:val="0"/>
           <w:bCs w:val="0"/>
+          <w:sz w:val="32"/>
+          <w:szCs w:val="32"/>
           <w:lang w:val="en-IE" w:eastAsia="zh-CN"/>
           <w14:textFill>
             <w14:gradFill>
@@ -3557,9 +3123,1027 @@
             </w14:gradFill>
           </w14:textFill>
         </w:rPr>
-        <w:t>Encoding and PCA</w:t>
-      </w:r>
-      <w:bookmarkEnd w:id="3"/>
+        <w:t>Description of the Dataset</w:t>
+      </w:r>
+    </w:p>
+    <w:p>
+      <w:pPr>
+        <w:rPr>
+          <w:rFonts w:hint="default"/>
+          <w:lang w:val="en-IE" w:eastAsia="zh-CN"/>
+        </w:rPr>
+      </w:pPr>
+    </w:p>
+    <w:p>
+      <w:pPr>
+        <w:jc w:val="both"/>
+        <w:rPr>
+          <w:rFonts w:hint="default" w:ascii="Times New Roman" w:hAnsi="Times New Roman" w:cs="Times New Roman"/>
+          <w:b/>
+          <w:bCs/>
+          <w:sz w:val="24"/>
+          <w:szCs w:val="24"/>
+          <w:lang w:val="en-IE" w:eastAsia="zh-CN"/>
+        </w:rPr>
+      </w:pPr>
+      <w:r>
+        <w:rPr>
+          <w:rFonts w:hint="default" w:ascii="Times New Roman" w:hAnsi="Times New Roman" w:cs="Times New Roman"/>
+          <w:b/>
+          <w:bCs/>
+          <w:sz w:val="24"/>
+          <w:szCs w:val="24"/>
+          <w:lang w:val="en-IE" w:eastAsia="zh-CN"/>
+        </w:rPr>
+        <w:t>Regarding Violence Against Girls and Women</w:t>
+      </w:r>
+    </w:p>
+    <w:p>
+      <w:pPr>
+        <w:jc w:val="both"/>
+        <w:rPr>
+          <w:rFonts w:hint="default" w:ascii="Times New Roman" w:hAnsi="Times New Roman" w:cs="Times New Roman"/>
+          <w:sz w:val="24"/>
+          <w:szCs w:val="24"/>
+          <w:lang w:val="en-IE" w:eastAsia="zh-CN"/>
+        </w:rPr>
+      </w:pPr>
+    </w:p>
+    <w:p>
+      <w:pPr>
+        <w:ind w:firstLine="720" w:firstLineChars="0"/>
+        <w:jc w:val="both"/>
+        <w:rPr>
+          <w:rFonts w:hint="default" w:ascii="Times New Roman" w:hAnsi="Times New Roman" w:cs="Times New Roman"/>
+          <w:sz w:val="24"/>
+          <w:szCs w:val="24"/>
+          <w:lang w:val="en-IE" w:eastAsia="zh-CN"/>
+        </w:rPr>
+      </w:pPr>
+      <w:r>
+        <w:rPr>
+          <w:rFonts w:hint="default" w:ascii="Times New Roman" w:hAnsi="Times New Roman" w:cs="Times New Roman"/>
+          <w:sz w:val="24"/>
+          <w:szCs w:val="24"/>
+          <w:lang w:val="en-IE" w:eastAsia="zh-CN"/>
+        </w:rPr>
+        <w:t>The goal of the Demographic and Health Surveys (DHS) Program is to improve knowledge of population trends and health in developing nations worldwide.</w:t>
+      </w:r>
+    </w:p>
+    <w:p>
+      <w:pPr>
+        <w:ind w:firstLine="720" w:firstLineChars="0"/>
+        <w:jc w:val="both"/>
+        <w:rPr>
+          <w:rFonts w:hint="default" w:ascii="Times New Roman" w:hAnsi="Times New Roman" w:cs="Times New Roman"/>
+          <w:sz w:val="24"/>
+          <w:szCs w:val="24"/>
+          <w:lang w:val="en-IE" w:eastAsia="zh-CN"/>
+        </w:rPr>
+      </w:pPr>
+      <w:r>
+        <w:rPr>
+          <w:rFonts w:hint="default" w:ascii="Times New Roman" w:hAnsi="Times New Roman" w:cs="Times New Roman"/>
+          <w:sz w:val="24"/>
+          <w:szCs w:val="24"/>
+          <w:lang w:val="en-IE" w:eastAsia="zh-CN"/>
+        </w:rPr>
+        <w:t>"One of the most pervasive, enduring, and catastrophic human rights violations in our world today," according to the UN, is violence against women and girls (VAWG). Because of the stigma, shame, quiet, and impunity surrounding it, it goes mostly undetected.</w:t>
+      </w:r>
+    </w:p>
+    <w:p>
+      <w:pPr>
+        <w:ind w:firstLine="720" w:firstLineChars="0"/>
+        <w:jc w:val="both"/>
+        <w:rPr>
+          <w:rFonts w:hint="default" w:ascii="Times New Roman" w:hAnsi="Times New Roman" w:cs="Times New Roman"/>
+          <w:sz w:val="24"/>
+          <w:szCs w:val="24"/>
+          <w:lang w:val="en-IE" w:eastAsia="zh-CN"/>
+        </w:rPr>
+      </w:pPr>
+      <w:r>
+        <w:rPr>
+          <w:rFonts w:hint="default" w:ascii="Times New Roman" w:hAnsi="Times New Roman" w:cs="Times New Roman"/>
+          <w:sz w:val="24"/>
+          <w:szCs w:val="24"/>
+          <w:lang w:val="en-IE" w:eastAsia="zh-CN"/>
+        </w:rPr>
+        <w:t>Generally speaking, it can take the following forms:  sexual violence and harassment (rape, forced sexual acts, unwanted sexual advances, child sexual abuse, forced marriage, street harassment, stalking, cyber-harassment), intimate partner violence (battering, psychological abuse, marital rape, femicide), and human trafficking (slavery, sexual exploitation), child marriage or female genital mutilation</w:t>
+      </w:r>
+    </w:p>
+    <w:p>
+      <w:pPr>
+        <w:rPr>
+          <w:rFonts w:hint="default"/>
+          <w:lang w:val="en-IE" w:eastAsia="zh-CN"/>
+        </w:rPr>
+      </w:pPr>
+    </w:p>
+    <w:p>
+      <w:pPr>
+        <w:rPr>
+          <w:rFonts w:hint="default"/>
+          <w:lang w:val="en-IE" w:eastAsia="zh-CN"/>
+        </w:rPr>
+      </w:pPr>
+    </w:p>
+    <w:p>
+      <w:pPr>
+        <w:rPr>
+          <w:rFonts w:hint="default" w:ascii="Times New Roman" w:hAnsi="Times New Roman" w:cs="Times New Roman"/>
+          <w:b/>
+          <w:bCs/>
+          <w:sz w:val="24"/>
+          <w:szCs w:val="24"/>
+          <w:lang w:val="en-IE" w:eastAsia="zh-CN"/>
+        </w:rPr>
+      </w:pPr>
+      <w:r>
+        <w:rPr>
+          <w:rFonts w:hint="default" w:ascii="Times New Roman" w:hAnsi="Times New Roman" w:cs="Times New Roman"/>
+          <w:b/>
+          <w:bCs/>
+          <w:sz w:val="24"/>
+          <w:szCs w:val="24"/>
+          <w:lang w:val="en-IE" w:eastAsia="zh-CN"/>
+        </w:rPr>
+        <w:t>About the Data</w:t>
+      </w:r>
+    </w:p>
+    <w:p>
+      <w:pPr>
+        <w:rPr>
+          <w:rFonts w:hint="default"/>
+          <w:lang w:val="en-IE" w:eastAsia="zh-CN"/>
+        </w:rPr>
+      </w:pPr>
+    </w:p>
+    <w:p>
+      <w:pPr>
+        <w:ind w:firstLine="720" w:firstLineChars="0"/>
+        <w:jc w:val="both"/>
+        <w:rPr>
+          <w:rFonts w:hint="default" w:ascii="Times New Roman" w:hAnsi="Times New Roman" w:cs="Times New Roman"/>
+          <w:sz w:val="24"/>
+          <w:szCs w:val="24"/>
+          <w:lang w:val="en-IE" w:eastAsia="zh-CN"/>
+        </w:rPr>
+      </w:pPr>
+      <w:r>
+        <w:rPr>
+          <w:rFonts w:hint="default" w:ascii="Times New Roman" w:hAnsi="Times New Roman" w:cs="Times New Roman"/>
+          <w:sz w:val="24"/>
+          <w:szCs w:val="24"/>
+          <w:lang w:val="en-IE" w:eastAsia="zh-CN"/>
+        </w:rPr>
+        <w:t>The information came from a poll of men and women in South American, Asian, and African nations that examined their perspectives and the reasons they said were offered for harming women. The information also examines the respondents' various sociodemographic categories, such as age group, employment, marital status, and education level.</w:t>
+      </w:r>
+    </w:p>
+    <w:p>
+      <w:pPr>
+        <w:ind w:firstLine="720" w:firstLineChars="0"/>
+        <w:jc w:val="both"/>
+        <w:rPr>
+          <w:rFonts w:hint="default" w:ascii="Times New Roman" w:hAnsi="Times New Roman" w:cs="Times New Roman"/>
+          <w:sz w:val="24"/>
+          <w:szCs w:val="24"/>
+          <w:lang w:val="en-IE" w:eastAsia="zh-CN"/>
+        </w:rPr>
+      </w:pPr>
+      <w:r>
+        <w:rPr>
+          <w:rFonts w:hint="default" w:ascii="Times New Roman" w:hAnsi="Times New Roman" w:cs="Times New Roman"/>
+          <w:sz w:val="24"/>
+          <w:szCs w:val="24"/>
+          <w:lang w:val="en-IE" w:eastAsia="zh-CN"/>
+        </w:rPr>
+        <w:t xml:space="preserve">Therefore, in order to convey the message that violence against women and girls is never acceptable or justified, it is imperative that the nations where these viewpoints are prevalent give public awareness campaigns and educational opportunities for women and girls top priority. </w:t>
+      </w:r>
+    </w:p>
+    <w:p>
+      <w:pPr>
+        <w:rPr>
+          <w:rFonts w:hint="default"/>
+          <w:lang w:val="en-IE" w:eastAsia="zh-CN"/>
+        </w:rPr>
+      </w:pPr>
+    </w:p>
+    <w:tbl>
+      <w:tblPr>
+        <w:tblStyle w:val="12"/>
+        <w:tblW w:w="10443" w:type="dxa"/>
+        <w:tblInd w:w="-288" w:type="dxa"/>
+        <w:tblBorders>
+          <w:top w:val="single" w:color="auto" w:sz="4" w:space="0"/>
+          <w:left w:val="single" w:color="auto" w:sz="4" w:space="0"/>
+          <w:bottom w:val="single" w:color="auto" w:sz="4" w:space="0"/>
+          <w:right w:val="single" w:color="auto" w:sz="4" w:space="0"/>
+          <w:insideH w:val="single" w:color="auto" w:sz="4" w:space="0"/>
+          <w:insideV w:val="single" w:color="auto" w:sz="4" w:space="0"/>
+        </w:tblBorders>
+        <w:tblLayout w:type="autofit"/>
+        <w:tblCellMar>
+          <w:left w:w="108" w:type="dxa"/>
+          <w:right w:w="108" w:type="dxa"/>
+        </w:tblCellMar>
+      </w:tblPr>
+      <w:tblGrid>
+        <w:gridCol w:w="2714"/>
+        <w:gridCol w:w="7729"/>
+      </w:tblGrid>
+      <w:tr>
+        <w:tblPrEx>
+          <w:tblBorders>
+            <w:top w:val="single" w:color="auto" w:sz="4" w:space="0"/>
+            <w:left w:val="single" w:color="auto" w:sz="4" w:space="0"/>
+            <w:bottom w:val="single" w:color="auto" w:sz="4" w:space="0"/>
+            <w:right w:val="single" w:color="auto" w:sz="4" w:space="0"/>
+            <w:insideH w:val="single" w:color="auto" w:sz="4" w:space="0"/>
+            <w:insideV w:val="single" w:color="auto" w:sz="4" w:space="0"/>
+          </w:tblBorders>
+          <w:tblCellMar>
+            <w:left w:w="108" w:type="dxa"/>
+            <w:right w:w="108" w:type="dxa"/>
+          </w:tblCellMar>
+        </w:tblPrEx>
+        <w:tc>
+          <w:tcPr>
+            <w:tcW w:w="2714" w:type="dxa"/>
+          </w:tcPr>
+          <w:p>
+            <w:pPr>
+              <w:rPr>
+                <w:rFonts w:hint="default" w:ascii="Times New Roman" w:hAnsi="Times New Roman" w:cs="Times New Roman"/>
+                <w:vertAlign w:val="baseline"/>
+                <w:lang w:val="en-IE" w:eastAsia="zh-CN"/>
+              </w:rPr>
+            </w:pPr>
+            <w:r>
+              <w:rPr>
+                <w:rFonts w:hint="default" w:ascii="Times New Roman" w:hAnsi="Times New Roman" w:cs="Times New Roman"/>
+                <w:sz w:val="32"/>
+                <w:szCs w:val="32"/>
+                <w:vertAlign w:val="baseline"/>
+                <w:lang w:val="en-IE" w:eastAsia="zh-CN"/>
+              </w:rPr>
+              <w:t>COLUMN</w:t>
+            </w:r>
+          </w:p>
+        </w:tc>
+        <w:tc>
+          <w:tcPr>
+            <w:tcW w:w="7729" w:type="dxa"/>
+          </w:tcPr>
+          <w:p>
+            <w:pPr>
+              <w:rPr>
+                <w:rFonts w:hint="default" w:ascii="Times New Roman" w:hAnsi="Times New Roman" w:cs="Times New Roman"/>
+                <w:vertAlign w:val="baseline"/>
+                <w:lang w:val="en-IE" w:eastAsia="zh-CN"/>
+              </w:rPr>
+            </w:pPr>
+            <w:r>
+              <w:rPr>
+                <w:rFonts w:hint="default" w:ascii="Times New Roman" w:hAnsi="Times New Roman" w:cs="Times New Roman"/>
+                <w:sz w:val="32"/>
+                <w:szCs w:val="32"/>
+                <w:vertAlign w:val="baseline"/>
+                <w:lang w:val="en-IE" w:eastAsia="zh-CN"/>
+              </w:rPr>
+              <w:t>DEFINITION</w:t>
+            </w:r>
+          </w:p>
+        </w:tc>
+      </w:tr>
+      <w:tr>
+        <w:tblPrEx>
+          <w:tblBorders>
+            <w:top w:val="single" w:color="auto" w:sz="4" w:space="0"/>
+            <w:left w:val="single" w:color="auto" w:sz="4" w:space="0"/>
+            <w:bottom w:val="single" w:color="auto" w:sz="4" w:space="0"/>
+            <w:right w:val="single" w:color="auto" w:sz="4" w:space="0"/>
+            <w:insideH w:val="single" w:color="auto" w:sz="4" w:space="0"/>
+            <w:insideV w:val="single" w:color="auto" w:sz="4" w:space="0"/>
+          </w:tblBorders>
+          <w:tblCellMar>
+            <w:left w:w="108" w:type="dxa"/>
+            <w:right w:w="108" w:type="dxa"/>
+          </w:tblCellMar>
+        </w:tblPrEx>
+        <w:tc>
+          <w:tcPr>
+            <w:tcW w:w="2714" w:type="dxa"/>
+          </w:tcPr>
+          <w:p>
+            <w:pPr>
+              <w:rPr>
+                <w:rFonts w:hint="default" w:ascii="Times New Roman" w:hAnsi="Times New Roman" w:cs="Times New Roman"/>
+                <w:sz w:val="24"/>
+                <w:szCs w:val="24"/>
+                <w:vertAlign w:val="baseline"/>
+                <w:lang w:val="en-IE" w:eastAsia="zh-CN"/>
+              </w:rPr>
+            </w:pPr>
+            <w:r>
+              <w:rPr>
+                <w:rFonts w:hint="default" w:ascii="Times New Roman" w:hAnsi="Times New Roman" w:cs="Times New Roman"/>
+                <w:sz w:val="24"/>
+                <w:szCs w:val="24"/>
+                <w:vertAlign w:val="baseline"/>
+                <w:lang w:val="en-IE" w:eastAsia="zh-CN"/>
+              </w:rPr>
+              <w:t>Record Id</w:t>
+            </w:r>
+          </w:p>
+        </w:tc>
+        <w:tc>
+          <w:tcPr>
+            <w:tcW w:w="7729" w:type="dxa"/>
+          </w:tcPr>
+          <w:p>
+            <w:pPr>
+              <w:rPr>
+                <w:rFonts w:hint="default" w:ascii="Times New Roman" w:hAnsi="Times New Roman" w:cs="Times New Roman"/>
+                <w:sz w:val="24"/>
+                <w:szCs w:val="24"/>
+                <w:vertAlign w:val="baseline"/>
+                <w:lang w:val="en-IE" w:eastAsia="zh-CN"/>
+              </w:rPr>
+            </w:pPr>
+            <w:r>
+              <w:rPr>
+                <w:rFonts w:hint="default" w:ascii="Times New Roman" w:hAnsi="Times New Roman" w:cs="Times New Roman"/>
+                <w:sz w:val="24"/>
+                <w:szCs w:val="24"/>
+                <w:vertAlign w:val="baseline"/>
+                <w:lang w:val="en-IE" w:eastAsia="zh-CN"/>
+              </w:rPr>
+              <w:t>Numeric value unique to each question by country</w:t>
+            </w:r>
+          </w:p>
+        </w:tc>
+      </w:tr>
+      <w:tr>
+        <w:tblPrEx>
+          <w:tblBorders>
+            <w:top w:val="single" w:color="auto" w:sz="4" w:space="0"/>
+            <w:left w:val="single" w:color="auto" w:sz="4" w:space="0"/>
+            <w:bottom w:val="single" w:color="auto" w:sz="4" w:space="0"/>
+            <w:right w:val="single" w:color="auto" w:sz="4" w:space="0"/>
+            <w:insideH w:val="single" w:color="auto" w:sz="4" w:space="0"/>
+            <w:insideV w:val="single" w:color="auto" w:sz="4" w:space="0"/>
+          </w:tblBorders>
+          <w:tblCellMar>
+            <w:left w:w="108" w:type="dxa"/>
+            <w:right w:w="108" w:type="dxa"/>
+          </w:tblCellMar>
+        </w:tblPrEx>
+        <w:tc>
+          <w:tcPr>
+            <w:tcW w:w="2714" w:type="dxa"/>
+          </w:tcPr>
+          <w:p>
+            <w:pPr>
+              <w:rPr>
+                <w:rFonts w:hint="default" w:ascii="Times New Roman" w:hAnsi="Times New Roman" w:cs="Times New Roman"/>
+                <w:sz w:val="24"/>
+                <w:szCs w:val="24"/>
+                <w:vertAlign w:val="baseline"/>
+                <w:lang w:val="en-IE" w:eastAsia="zh-CN"/>
+              </w:rPr>
+            </w:pPr>
+            <w:r>
+              <w:rPr>
+                <w:rFonts w:hint="default" w:ascii="Times New Roman" w:hAnsi="Times New Roman" w:cs="Times New Roman"/>
+                <w:sz w:val="24"/>
+                <w:szCs w:val="24"/>
+                <w:vertAlign w:val="baseline"/>
+                <w:lang w:val="en-IE" w:eastAsia="zh-CN"/>
+              </w:rPr>
+              <w:t>Country</w:t>
+            </w:r>
+          </w:p>
+        </w:tc>
+        <w:tc>
+          <w:tcPr>
+            <w:tcW w:w="7729" w:type="dxa"/>
+          </w:tcPr>
+          <w:p>
+            <w:pPr>
+              <w:rPr>
+                <w:rFonts w:hint="default" w:ascii="Times New Roman" w:hAnsi="Times New Roman" w:cs="Times New Roman"/>
+                <w:sz w:val="24"/>
+                <w:szCs w:val="24"/>
+                <w:vertAlign w:val="baseline"/>
+                <w:lang w:val="en-IE" w:eastAsia="zh-CN"/>
+              </w:rPr>
+            </w:pPr>
+            <w:r>
+              <w:rPr>
+                <w:rFonts w:hint="default" w:ascii="Times New Roman" w:hAnsi="Times New Roman" w:cs="Times New Roman"/>
+                <w:sz w:val="24"/>
+                <w:szCs w:val="24"/>
+                <w:vertAlign w:val="baseline"/>
+                <w:lang w:val="en-IE" w:eastAsia="zh-CN"/>
+              </w:rPr>
+              <w:t>Country in which the survey was conducted</w:t>
+            </w:r>
+          </w:p>
+        </w:tc>
+      </w:tr>
+      <w:tr>
+        <w:tblPrEx>
+          <w:tblBorders>
+            <w:top w:val="single" w:color="auto" w:sz="4" w:space="0"/>
+            <w:left w:val="single" w:color="auto" w:sz="4" w:space="0"/>
+            <w:bottom w:val="single" w:color="auto" w:sz="4" w:space="0"/>
+            <w:right w:val="single" w:color="auto" w:sz="4" w:space="0"/>
+            <w:insideH w:val="single" w:color="auto" w:sz="4" w:space="0"/>
+            <w:insideV w:val="single" w:color="auto" w:sz="4" w:space="0"/>
+          </w:tblBorders>
+          <w:tblCellMar>
+            <w:left w:w="108" w:type="dxa"/>
+            <w:right w:w="108" w:type="dxa"/>
+          </w:tblCellMar>
+        </w:tblPrEx>
+        <w:tc>
+          <w:tcPr>
+            <w:tcW w:w="2714" w:type="dxa"/>
+          </w:tcPr>
+          <w:p>
+            <w:pPr>
+              <w:rPr>
+                <w:rFonts w:hint="default" w:ascii="Times New Roman" w:hAnsi="Times New Roman" w:cs="Times New Roman"/>
+                <w:sz w:val="24"/>
+                <w:szCs w:val="24"/>
+                <w:vertAlign w:val="baseline"/>
+                <w:lang w:val="en-IE" w:eastAsia="zh-CN"/>
+              </w:rPr>
+            </w:pPr>
+            <w:r>
+              <w:rPr>
+                <w:rFonts w:hint="default" w:ascii="Times New Roman" w:hAnsi="Times New Roman" w:cs="Times New Roman"/>
+                <w:sz w:val="24"/>
+                <w:szCs w:val="24"/>
+                <w:vertAlign w:val="baseline"/>
+                <w:lang w:val="en-IE" w:eastAsia="zh-CN"/>
+              </w:rPr>
+              <w:t>Gender</w:t>
+            </w:r>
+          </w:p>
+        </w:tc>
+        <w:tc>
+          <w:tcPr>
+            <w:tcW w:w="7729" w:type="dxa"/>
+          </w:tcPr>
+          <w:p>
+            <w:pPr>
+              <w:rPr>
+                <w:rFonts w:hint="default" w:ascii="Times New Roman" w:hAnsi="Times New Roman" w:cs="Times New Roman"/>
+                <w:sz w:val="24"/>
+                <w:szCs w:val="24"/>
+                <w:vertAlign w:val="baseline"/>
+                <w:lang w:val="en-IE" w:eastAsia="zh-CN"/>
+              </w:rPr>
+            </w:pPr>
+            <w:r>
+              <w:rPr>
+                <w:rFonts w:hint="default" w:ascii="Times New Roman" w:hAnsi="Times New Roman" w:cs="Times New Roman"/>
+                <w:sz w:val="24"/>
+                <w:szCs w:val="24"/>
+                <w:vertAlign w:val="baseline"/>
+                <w:lang w:val="en-IE" w:eastAsia="zh-CN"/>
+              </w:rPr>
+              <w:t>Whether the respondents were Male or Female</w:t>
+            </w:r>
+          </w:p>
+        </w:tc>
+      </w:tr>
+      <w:tr>
+        <w:tblPrEx>
+          <w:tblBorders>
+            <w:top w:val="single" w:color="auto" w:sz="4" w:space="0"/>
+            <w:left w:val="single" w:color="auto" w:sz="4" w:space="0"/>
+            <w:bottom w:val="single" w:color="auto" w:sz="4" w:space="0"/>
+            <w:right w:val="single" w:color="auto" w:sz="4" w:space="0"/>
+            <w:insideH w:val="single" w:color="auto" w:sz="4" w:space="0"/>
+            <w:insideV w:val="single" w:color="auto" w:sz="4" w:space="0"/>
+          </w:tblBorders>
+          <w:tblCellMar>
+            <w:left w:w="108" w:type="dxa"/>
+            <w:right w:w="108" w:type="dxa"/>
+          </w:tblCellMar>
+        </w:tblPrEx>
+        <w:tc>
+          <w:tcPr>
+            <w:tcW w:w="2714" w:type="dxa"/>
+          </w:tcPr>
+          <w:p>
+            <w:pPr>
+              <w:rPr>
+                <w:rFonts w:hint="default" w:ascii="Times New Roman" w:hAnsi="Times New Roman" w:cs="Times New Roman"/>
+                <w:sz w:val="24"/>
+                <w:szCs w:val="24"/>
+                <w:vertAlign w:val="baseline"/>
+                <w:lang w:val="en-IE" w:eastAsia="zh-CN"/>
+              </w:rPr>
+            </w:pPr>
+            <w:r>
+              <w:rPr>
+                <w:rFonts w:hint="default" w:ascii="Times New Roman" w:hAnsi="Times New Roman" w:cs="Times New Roman"/>
+                <w:sz w:val="24"/>
+                <w:szCs w:val="24"/>
+                <w:vertAlign w:val="baseline"/>
+                <w:lang w:val="en-IE" w:eastAsia="zh-CN"/>
+              </w:rPr>
+              <w:t>Demographics Question</w:t>
+            </w:r>
+          </w:p>
+        </w:tc>
+        <w:tc>
+          <w:tcPr>
+            <w:tcW w:w="7729" w:type="dxa"/>
+          </w:tcPr>
+          <w:p>
+            <w:pPr>
+              <w:rPr>
+                <w:rFonts w:hint="default" w:ascii="Times New Roman" w:hAnsi="Times New Roman" w:cs="Times New Roman"/>
+                <w:sz w:val="24"/>
+                <w:szCs w:val="24"/>
+                <w:vertAlign w:val="baseline"/>
+                <w:lang w:val="en-IE" w:eastAsia="zh-CN"/>
+              </w:rPr>
+            </w:pPr>
+            <w:r>
+              <w:rPr>
+                <w:rFonts w:hint="default" w:ascii="Times New Roman" w:hAnsi="Times New Roman" w:cs="Times New Roman"/>
+                <w:sz w:val="24"/>
+                <w:szCs w:val="24"/>
+                <w:vertAlign w:val="baseline"/>
+                <w:lang w:val="en-IE" w:eastAsia="zh-CN"/>
+              </w:rPr>
+              <w:t>Refers to the different types of demographic groupings used to segment respondents – marital status, education level, employment status, residence type, or age</w:t>
+            </w:r>
+          </w:p>
+        </w:tc>
+      </w:tr>
+      <w:tr>
+        <w:tblPrEx>
+          <w:tblBorders>
+            <w:top w:val="single" w:color="auto" w:sz="4" w:space="0"/>
+            <w:left w:val="single" w:color="auto" w:sz="4" w:space="0"/>
+            <w:bottom w:val="single" w:color="auto" w:sz="4" w:space="0"/>
+            <w:right w:val="single" w:color="auto" w:sz="4" w:space="0"/>
+            <w:insideH w:val="single" w:color="auto" w:sz="4" w:space="0"/>
+            <w:insideV w:val="single" w:color="auto" w:sz="4" w:space="0"/>
+          </w:tblBorders>
+          <w:tblCellMar>
+            <w:left w:w="108" w:type="dxa"/>
+            <w:right w:w="108" w:type="dxa"/>
+          </w:tblCellMar>
+        </w:tblPrEx>
+        <w:tc>
+          <w:tcPr>
+            <w:tcW w:w="2714" w:type="dxa"/>
+          </w:tcPr>
+          <w:p>
+            <w:pPr>
+              <w:rPr>
+                <w:rFonts w:hint="default" w:ascii="Times New Roman" w:hAnsi="Times New Roman" w:cs="Times New Roman"/>
+                <w:sz w:val="24"/>
+                <w:szCs w:val="24"/>
+                <w:vertAlign w:val="baseline"/>
+                <w:lang w:val="en-IE" w:eastAsia="zh-CN"/>
+              </w:rPr>
+            </w:pPr>
+            <w:r>
+              <w:rPr>
+                <w:rFonts w:hint="default" w:ascii="Times New Roman" w:hAnsi="Times New Roman" w:cs="Times New Roman"/>
+                <w:sz w:val="24"/>
+                <w:szCs w:val="24"/>
+                <w:vertAlign w:val="baseline"/>
+                <w:lang w:val="en-IE" w:eastAsia="zh-CN"/>
+              </w:rPr>
+              <w:t>Demographics Response</w:t>
+            </w:r>
+          </w:p>
+        </w:tc>
+        <w:tc>
+          <w:tcPr>
+            <w:tcW w:w="7729" w:type="dxa"/>
+          </w:tcPr>
+          <w:p>
+            <w:pPr>
+              <w:rPr>
+                <w:rFonts w:hint="default" w:ascii="Times New Roman" w:hAnsi="Times New Roman" w:cs="Times New Roman"/>
+                <w:sz w:val="24"/>
+                <w:szCs w:val="24"/>
+                <w:vertAlign w:val="baseline"/>
+                <w:lang w:val="en-IE" w:eastAsia="zh-CN"/>
+              </w:rPr>
+            </w:pPr>
+            <w:r>
+              <w:rPr>
+                <w:rFonts w:hint="default" w:ascii="Times New Roman" w:hAnsi="Times New Roman" w:cs="Times New Roman"/>
+                <w:sz w:val="24"/>
+                <w:szCs w:val="24"/>
+                <w:vertAlign w:val="baseline"/>
+                <w:lang w:val="en-IE" w:eastAsia="zh-CN"/>
+              </w:rPr>
+              <w:t xml:space="preserve"> Refers to demographic segment into which the respondent falls (the age groupings are split into 15-24, 25-34, and 35-49)</w:t>
+            </w:r>
+          </w:p>
+        </w:tc>
+      </w:tr>
+      <w:tr>
+        <w:tblPrEx>
+          <w:tblBorders>
+            <w:top w:val="single" w:color="auto" w:sz="4" w:space="0"/>
+            <w:left w:val="single" w:color="auto" w:sz="4" w:space="0"/>
+            <w:bottom w:val="single" w:color="auto" w:sz="4" w:space="0"/>
+            <w:right w:val="single" w:color="auto" w:sz="4" w:space="0"/>
+            <w:insideH w:val="single" w:color="auto" w:sz="4" w:space="0"/>
+            <w:insideV w:val="single" w:color="auto" w:sz="4" w:space="0"/>
+          </w:tblBorders>
+          <w:tblCellMar>
+            <w:left w:w="108" w:type="dxa"/>
+            <w:right w:w="108" w:type="dxa"/>
+          </w:tblCellMar>
+        </w:tblPrEx>
+        <w:tc>
+          <w:tcPr>
+            <w:tcW w:w="2714" w:type="dxa"/>
+          </w:tcPr>
+          <w:p>
+            <w:pPr>
+              <w:rPr>
+                <w:rFonts w:hint="default" w:ascii="Times New Roman" w:hAnsi="Times New Roman" w:cs="Times New Roman"/>
+                <w:sz w:val="24"/>
+                <w:szCs w:val="24"/>
+                <w:vertAlign w:val="baseline"/>
+                <w:lang w:val="en-IE" w:eastAsia="zh-CN"/>
+              </w:rPr>
+            </w:pPr>
+            <w:r>
+              <w:rPr>
+                <w:rFonts w:hint="default" w:ascii="Times New Roman" w:hAnsi="Times New Roman" w:cs="Times New Roman"/>
+                <w:sz w:val="24"/>
+                <w:szCs w:val="24"/>
+                <w:vertAlign w:val="baseline"/>
+                <w:lang w:val="en-IE" w:eastAsia="zh-CN"/>
+              </w:rPr>
+              <w:t>Survey Year</w:t>
+            </w:r>
+          </w:p>
+        </w:tc>
+        <w:tc>
+          <w:tcPr>
+            <w:tcW w:w="7729" w:type="dxa"/>
+          </w:tcPr>
+          <w:p>
+            <w:pPr>
+              <w:rPr>
+                <w:rFonts w:hint="default" w:ascii="Times New Roman" w:hAnsi="Times New Roman" w:cs="Times New Roman"/>
+                <w:sz w:val="24"/>
+                <w:szCs w:val="24"/>
+                <w:vertAlign w:val="baseline"/>
+                <w:lang w:val="en-IE" w:eastAsia="zh-CN"/>
+              </w:rPr>
+            </w:pPr>
+            <w:r>
+              <w:rPr>
+                <w:rFonts w:hint="default" w:ascii="Times New Roman" w:hAnsi="Times New Roman" w:cs="Times New Roman"/>
+                <w:sz w:val="24"/>
+                <w:szCs w:val="24"/>
+                <w:vertAlign w:val="baseline"/>
+                <w:lang w:val="en-IE" w:eastAsia="zh-CN"/>
+              </w:rPr>
+              <w:t>Year in which the Demographic and Health Survey (DHS) took place.</w:t>
+            </w:r>
+          </w:p>
+        </w:tc>
+      </w:tr>
+      <w:tr>
+        <w:tblPrEx>
+          <w:tblBorders>
+            <w:top w:val="single" w:color="auto" w:sz="4" w:space="0"/>
+            <w:left w:val="single" w:color="auto" w:sz="4" w:space="0"/>
+            <w:bottom w:val="single" w:color="auto" w:sz="4" w:space="0"/>
+            <w:right w:val="single" w:color="auto" w:sz="4" w:space="0"/>
+            <w:insideH w:val="single" w:color="auto" w:sz="4" w:space="0"/>
+            <w:insideV w:val="single" w:color="auto" w:sz="4" w:space="0"/>
+          </w:tblBorders>
+          <w:tblCellMar>
+            <w:left w:w="108" w:type="dxa"/>
+            <w:right w:w="108" w:type="dxa"/>
+          </w:tblCellMar>
+        </w:tblPrEx>
+        <w:tc>
+          <w:tcPr>
+            <w:tcW w:w="2714" w:type="dxa"/>
+          </w:tcPr>
+          <w:p>
+            <w:pPr>
+              <w:rPr>
+                <w:rFonts w:hint="default" w:ascii="Times New Roman" w:hAnsi="Times New Roman" w:cs="Times New Roman"/>
+                <w:sz w:val="24"/>
+                <w:szCs w:val="24"/>
+                <w:vertAlign w:val="baseline"/>
+                <w:lang w:val="en-IE" w:eastAsia="zh-CN"/>
+              </w:rPr>
+            </w:pPr>
+            <w:r>
+              <w:rPr>
+                <w:rFonts w:hint="default" w:ascii="Times New Roman" w:hAnsi="Times New Roman" w:cs="Times New Roman"/>
+                <w:sz w:val="24"/>
+                <w:szCs w:val="24"/>
+                <w:vertAlign w:val="baseline"/>
+                <w:lang w:val="en-IE" w:eastAsia="zh-CN"/>
+              </w:rPr>
+              <w:t>Value</w:t>
+            </w:r>
+          </w:p>
+        </w:tc>
+        <w:tc>
+          <w:tcPr>
+            <w:tcW w:w="7729" w:type="dxa"/>
+          </w:tcPr>
+          <w:p>
+            <w:pPr>
+              <w:rPr>
+                <w:rFonts w:hint="default" w:ascii="Times New Roman" w:hAnsi="Times New Roman" w:cs="Times New Roman"/>
+                <w:sz w:val="24"/>
+                <w:szCs w:val="24"/>
+                <w:vertAlign w:val="baseline"/>
+                <w:lang w:val="en-IE" w:eastAsia="zh-CN"/>
+              </w:rPr>
+            </w:pPr>
+            <w:r>
+              <w:rPr>
+                <w:rFonts w:hint="default" w:ascii="Times New Roman" w:hAnsi="Times New Roman" w:cs="Times New Roman"/>
+                <w:sz w:val="24"/>
+                <w:szCs w:val="24"/>
+                <w:vertAlign w:val="baseline"/>
+                <w:lang w:val="en-IE" w:eastAsia="zh-CN"/>
+              </w:rPr>
+              <w:t xml:space="preserve"> % of people surveyed in the relevant group who agree with the question (e.g. the percentage of women aged 15-24 in Afghanistan who agree that a husband is justified in hitting or beating his wife if she burns the food)</w:t>
+            </w:r>
+          </w:p>
+        </w:tc>
+      </w:tr>
+      <w:tr>
+        <w:tblPrEx>
+          <w:tblBorders>
+            <w:top w:val="single" w:color="auto" w:sz="4" w:space="0"/>
+            <w:left w:val="single" w:color="auto" w:sz="4" w:space="0"/>
+            <w:bottom w:val="single" w:color="auto" w:sz="4" w:space="0"/>
+            <w:right w:val="single" w:color="auto" w:sz="4" w:space="0"/>
+            <w:insideH w:val="single" w:color="auto" w:sz="4" w:space="0"/>
+            <w:insideV w:val="single" w:color="auto" w:sz="4" w:space="0"/>
+          </w:tblBorders>
+          <w:tblCellMar>
+            <w:left w:w="108" w:type="dxa"/>
+            <w:right w:w="108" w:type="dxa"/>
+          </w:tblCellMar>
+        </w:tblPrEx>
+        <w:trPr>
+          <w:trHeight w:val="3337" w:hRule="atLeast"/>
+        </w:trPr>
+        <w:tc>
+          <w:tcPr>
+            <w:tcW w:w="2714" w:type="dxa"/>
+          </w:tcPr>
+          <w:p>
+            <w:pPr>
+              <w:rPr>
+                <w:rFonts w:hint="default" w:ascii="Times New Roman" w:hAnsi="Times New Roman" w:cs="Times New Roman"/>
+                <w:sz w:val="24"/>
+                <w:szCs w:val="24"/>
+                <w:vertAlign w:val="baseline"/>
+                <w:lang w:val="en-IE" w:eastAsia="zh-CN"/>
+              </w:rPr>
+            </w:pPr>
+            <w:r>
+              <w:rPr>
+                <w:rFonts w:hint="default" w:ascii="Times New Roman" w:hAnsi="Times New Roman" w:cs="Times New Roman"/>
+                <w:sz w:val="24"/>
+                <w:szCs w:val="24"/>
+                <w:vertAlign w:val="baseline"/>
+                <w:lang w:val="en-IE" w:eastAsia="zh-CN"/>
+              </w:rPr>
+              <w:t>Questions</w:t>
+            </w:r>
+          </w:p>
+        </w:tc>
+        <w:tc>
+          <w:tcPr>
+            <w:tcW w:w="7729" w:type="dxa"/>
+          </w:tcPr>
+          <w:p>
+            <w:pPr>
+              <w:pStyle w:val="10"/>
+              <w:keepNext w:val="0"/>
+              <w:keepLines w:val="0"/>
+              <w:widowControl/>
+              <w:suppressLineNumbers w:val="0"/>
+              <w:rPr>
+                <w:rFonts w:hint="default" w:ascii="Times New Roman" w:hAnsi="Times New Roman" w:cs="Times New Roman"/>
+                <w:sz w:val="24"/>
+                <w:szCs w:val="24"/>
+              </w:rPr>
+            </w:pPr>
+            <w:r>
+              <w:rPr>
+                <w:rFonts w:hint="default" w:ascii="Times New Roman" w:hAnsi="Times New Roman" w:cs="Times New Roman"/>
+                <w:sz w:val="24"/>
+                <w:szCs w:val="24"/>
+              </w:rPr>
+              <w:t xml:space="preserve">Respondents were asked if they agreed with the following statements: </w:t>
+            </w:r>
+          </w:p>
+          <w:p>
+            <w:pPr>
+              <w:keepNext w:val="0"/>
+              <w:keepLines w:val="0"/>
+              <w:widowControl/>
+              <w:numPr>
+                <w:ilvl w:val="0"/>
+                <w:numId w:val="1"/>
+              </w:numPr>
+              <w:suppressLineNumbers w:val="0"/>
+              <w:spacing w:before="0" w:beforeAutospacing="1" w:after="0" w:afterAutospacing="1"/>
+              <w:ind w:left="720" w:hanging="360"/>
+              <w:rPr>
+                <w:rFonts w:hint="default" w:ascii="Times New Roman" w:hAnsi="Times New Roman" w:cs="Times New Roman"/>
+                <w:sz w:val="24"/>
+                <w:szCs w:val="24"/>
+              </w:rPr>
+            </w:pPr>
+            <w:r>
+              <w:rPr>
+                <w:rFonts w:hint="default" w:ascii="Times New Roman" w:hAnsi="Times New Roman" w:cs="Times New Roman"/>
+                <w:sz w:val="24"/>
+                <w:szCs w:val="24"/>
+              </w:rPr>
+              <w:t>A husband is justified in hitting or beating his wife if she burns the food</w:t>
+            </w:r>
+          </w:p>
+          <w:p>
+            <w:pPr>
+              <w:keepNext w:val="0"/>
+              <w:keepLines w:val="0"/>
+              <w:widowControl/>
+              <w:numPr>
+                <w:ilvl w:val="0"/>
+                <w:numId w:val="1"/>
+              </w:numPr>
+              <w:suppressLineNumbers w:val="0"/>
+              <w:spacing w:before="0" w:beforeAutospacing="1" w:after="0" w:afterAutospacing="1"/>
+              <w:ind w:left="720" w:hanging="360"/>
+              <w:rPr>
+                <w:rFonts w:hint="default" w:ascii="Times New Roman" w:hAnsi="Times New Roman" w:cs="Times New Roman"/>
+                <w:sz w:val="24"/>
+                <w:szCs w:val="24"/>
+              </w:rPr>
+            </w:pPr>
+            <w:r>
+              <w:rPr>
+                <w:rFonts w:hint="default" w:ascii="Times New Roman" w:hAnsi="Times New Roman" w:cs="Times New Roman"/>
+                <w:sz w:val="24"/>
+                <w:szCs w:val="24"/>
+              </w:rPr>
+              <w:t>A husband is justified in hitting or beating his wife if she argues with him</w:t>
+            </w:r>
+          </w:p>
+          <w:p>
+            <w:pPr>
+              <w:keepNext w:val="0"/>
+              <w:keepLines w:val="0"/>
+              <w:widowControl/>
+              <w:numPr>
+                <w:ilvl w:val="0"/>
+                <w:numId w:val="1"/>
+              </w:numPr>
+              <w:suppressLineNumbers w:val="0"/>
+              <w:spacing w:before="0" w:beforeAutospacing="1" w:after="0" w:afterAutospacing="1"/>
+              <w:ind w:left="720" w:hanging="360"/>
+              <w:rPr>
+                <w:rFonts w:hint="default" w:ascii="Times New Roman" w:hAnsi="Times New Roman" w:cs="Times New Roman"/>
+                <w:sz w:val="24"/>
+                <w:szCs w:val="24"/>
+              </w:rPr>
+            </w:pPr>
+            <w:r>
+              <w:rPr>
+                <w:rFonts w:hint="default" w:ascii="Times New Roman" w:hAnsi="Times New Roman" w:cs="Times New Roman"/>
+                <w:sz w:val="24"/>
+                <w:szCs w:val="24"/>
+              </w:rPr>
+              <w:t>A husband is justified in hitting or beating his wife if she goes out without telling him</w:t>
+            </w:r>
+          </w:p>
+          <w:p>
+            <w:pPr>
+              <w:keepNext w:val="0"/>
+              <w:keepLines w:val="0"/>
+              <w:widowControl/>
+              <w:numPr>
+                <w:ilvl w:val="0"/>
+                <w:numId w:val="1"/>
+              </w:numPr>
+              <w:suppressLineNumbers w:val="0"/>
+              <w:spacing w:before="0" w:beforeAutospacing="1" w:after="0" w:afterAutospacing="1"/>
+              <w:ind w:left="720" w:hanging="360"/>
+              <w:rPr>
+                <w:rFonts w:hint="default" w:ascii="Times New Roman" w:hAnsi="Times New Roman" w:cs="Times New Roman"/>
+                <w:sz w:val="24"/>
+                <w:szCs w:val="24"/>
+              </w:rPr>
+            </w:pPr>
+            <w:r>
+              <w:rPr>
+                <w:rFonts w:hint="default" w:ascii="Times New Roman" w:hAnsi="Times New Roman" w:cs="Times New Roman"/>
+                <w:sz w:val="24"/>
+                <w:szCs w:val="24"/>
+              </w:rPr>
+              <w:t>A husband is justified in hitting or beating his wife if she neglects the children</w:t>
+            </w:r>
+          </w:p>
+          <w:p>
+            <w:pPr>
+              <w:keepNext w:val="0"/>
+              <w:keepLines w:val="0"/>
+              <w:widowControl/>
+              <w:numPr>
+                <w:ilvl w:val="0"/>
+                <w:numId w:val="1"/>
+              </w:numPr>
+              <w:suppressLineNumbers w:val="0"/>
+              <w:spacing w:before="0" w:beforeAutospacing="1" w:after="0" w:afterAutospacing="1"/>
+              <w:ind w:left="720" w:hanging="360"/>
+              <w:rPr>
+                <w:rFonts w:hint="default" w:ascii="Times New Roman" w:hAnsi="Times New Roman" w:cs="Times New Roman"/>
+                <w:sz w:val="24"/>
+                <w:szCs w:val="24"/>
+              </w:rPr>
+            </w:pPr>
+            <w:r>
+              <w:rPr>
+                <w:rFonts w:hint="default" w:ascii="Times New Roman" w:hAnsi="Times New Roman" w:cs="Times New Roman"/>
+                <w:sz w:val="24"/>
+                <w:szCs w:val="24"/>
+              </w:rPr>
+              <w:t>A husband is justified in hitting or beating his wife if she refuses to have sex with him</w:t>
+            </w:r>
+          </w:p>
+          <w:p>
+            <w:pPr>
+              <w:keepNext w:val="0"/>
+              <w:keepLines w:val="0"/>
+              <w:widowControl/>
+              <w:numPr>
+                <w:ilvl w:val="0"/>
+                <w:numId w:val="1"/>
+              </w:numPr>
+              <w:suppressLineNumbers w:val="0"/>
+              <w:spacing w:before="0" w:beforeAutospacing="1" w:after="0" w:afterAutospacing="1"/>
+              <w:ind w:left="720" w:hanging="360"/>
+              <w:rPr>
+                <w:rFonts w:hint="default" w:ascii="Times New Roman" w:hAnsi="Times New Roman" w:cs="Times New Roman"/>
+                <w:sz w:val="24"/>
+                <w:szCs w:val="24"/>
+                <w:vertAlign w:val="baseline"/>
+                <w:lang w:val="en-IE" w:eastAsia="zh-CN"/>
+              </w:rPr>
+            </w:pPr>
+            <w:r>
+              <w:rPr>
+                <w:rFonts w:hint="default" w:ascii="Times New Roman" w:hAnsi="Times New Roman" w:cs="Times New Roman"/>
+                <w:sz w:val="24"/>
+                <w:szCs w:val="24"/>
+              </w:rPr>
+              <w:t>A husband is justified in hitting or beating his wife for at least one specific reason</w:t>
+            </w:r>
+          </w:p>
+        </w:tc>
+      </w:tr>
+    </w:tbl>
+    <w:p>
+      <w:pPr>
+        <w:rPr>
+          <w:rFonts w:hint="default"/>
+          <w:lang w:val="en-IE" w:eastAsia="zh-CN"/>
+        </w:rPr>
+      </w:pPr>
+    </w:p>
+    <w:p>
+      <w:pPr>
+        <w:rPr>
+          <w:rFonts w:hint="default"/>
+          <w:lang w:val="en-IE" w:eastAsia="zh-CN"/>
+        </w:rPr>
+      </w:pPr>
     </w:p>
     <w:p>
       <w:pPr>
@@ -3569,6 +4153,8 @@
           <w:rFonts w:hint="default" w:ascii="Times New Roman" w:hAnsi="Times New Roman"/>
           <w:b w:val="0"/>
           <w:bCs w:val="0"/>
+          <w:sz w:val="32"/>
+          <w:szCs w:val="32"/>
           <w:lang w:val="en-IE" w:eastAsia="zh-CN"/>
           <w14:textFill>
             <w14:gradFill>
@@ -3585,15 +4171,14 @@
           </w14:textFill>
         </w:rPr>
       </w:pPr>
-    </w:p>
-    <w:p>
-      <w:pPr>
-        <w:pStyle w:val="2"/>
-        <w:bidi w:val="0"/>
+      <w:bookmarkStart w:id="2" w:name="_Toc15045"/>
+      <w:r>
         <w:rPr>
           <w:rFonts w:hint="default" w:ascii="Times New Roman" w:hAnsi="Times New Roman"/>
           <w:b w:val="0"/>
           <w:bCs w:val="0"/>
+          <w:sz w:val="32"/>
+          <w:szCs w:val="32"/>
           <w:lang w:val="en-IE" w:eastAsia="zh-CN"/>
           <w14:textFill>
             <w14:gradFill>
@@ -3609,12 +4194,14 @@
             </w14:gradFill>
           </w14:textFill>
         </w:rPr>
-      </w:pPr>
-    </w:p>
-    <w:p>
-      <w:pPr>
-        <w:pStyle w:val="2"/>
-        <w:bidi w:val="0"/>
+        <w:t>Encoding and PCA</w:t>
+      </w:r>
+      <w:bookmarkEnd w:id="2"/>
+      <w:bookmarkStart w:id="9" w:name="_GoBack"/>
+      <w:bookmarkEnd w:id="9"/>
+    </w:p>
+    <w:p>
+      <w:pPr>
         <w:rPr>
           <w:rFonts w:hint="default" w:ascii="Times New Roman" w:hAnsi="Times New Roman"/>
           <w:b w:val="0"/>
@@ -3635,11 +4222,7 @@
           </w14:textFill>
         </w:rPr>
       </w:pPr>
-    </w:p>
-    <w:p>
-      <w:pPr>
-        <w:pStyle w:val="2"/>
-        <w:bidi w:val="0"/>
+      <w:r>
         <w:rPr>
           <w:rFonts w:hint="default" w:ascii="Times New Roman" w:hAnsi="Times New Roman"/>
           <w:b w:val="0"/>
@@ -3659,13 +4242,19 @@
             </w14:gradFill>
           </w14:textFill>
         </w:rPr>
-      </w:pPr>
-      <w:bookmarkStart w:id="4" w:name="_Toc24108"/>
-      <w:r>
+        <w:br w:type="page"/>
+      </w:r>
+    </w:p>
+    <w:p>
+      <w:pPr>
+        <w:pStyle w:val="2"/>
+        <w:bidi w:val="0"/>
         <w:rPr>
           <w:rFonts w:hint="default" w:ascii="Times New Roman" w:hAnsi="Times New Roman"/>
           <w:b w:val="0"/>
           <w:bCs w:val="0"/>
+          <w:sz w:val="32"/>
+          <w:szCs w:val="32"/>
           <w:lang w:val="en-IE" w:eastAsia="zh-CN"/>
           <w14:textFill>
             <w14:gradFill>
@@ -3681,18 +4270,15 @@
             </w14:gradFill>
           </w14:textFill>
         </w:rPr>
-        <w:t>Poster Presentation</w:t>
-      </w:r>
-      <w:bookmarkEnd w:id="4"/>
-    </w:p>
-    <w:p>
-      <w:pPr>
-        <w:pStyle w:val="2"/>
-        <w:bidi w:val="0"/>
+      </w:pPr>
+      <w:bookmarkStart w:id="3" w:name="_Toc24108"/>
+      <w:r>
         <w:rPr>
           <w:rFonts w:hint="default" w:ascii="Times New Roman" w:hAnsi="Times New Roman"/>
           <w:b w:val="0"/>
           <w:bCs w:val="0"/>
+          <w:sz w:val="32"/>
+          <w:szCs w:val="32"/>
           <w:lang w:val="en-IE" w:eastAsia="zh-CN"/>
           <w14:textFill>
             <w14:gradFill>
@@ -3708,16 +4294,18 @@
             </w14:gradFill>
           </w14:textFill>
         </w:rPr>
-      </w:pPr>
-    </w:p>
-    <w:p>
-      <w:pPr>
-        <w:pStyle w:val="2"/>
-        <w:bidi w:val="0"/>
+        <w:t>Poster Presentation</w:t>
+      </w:r>
+      <w:bookmarkEnd w:id="3"/>
+    </w:p>
+    <w:p>
+      <w:pPr>
         <w:rPr>
           <w:rFonts w:hint="default" w:ascii="Times New Roman" w:hAnsi="Times New Roman"/>
           <w:b w:val="0"/>
           <w:bCs w:val="0"/>
+          <w:sz w:val="32"/>
+          <w:szCs w:val="32"/>
           <w:lang w:val="en-IE" w:eastAsia="zh-CN"/>
           <w14:textFill>
             <w14:gradFill>
@@ -3734,15 +4322,13 @@
           </w14:textFill>
         </w:rPr>
       </w:pPr>
-    </w:p>
-    <w:p>
-      <w:pPr>
-        <w:pStyle w:val="2"/>
-        <w:bidi w:val="0"/>
+      <w:r>
         <w:rPr>
           <w:rFonts w:hint="default" w:ascii="Times New Roman" w:hAnsi="Times New Roman"/>
           <w:b w:val="0"/>
           <w:bCs w:val="0"/>
+          <w:sz w:val="32"/>
+          <w:szCs w:val="32"/>
           <w:lang w:val="en-IE" w:eastAsia="zh-CN"/>
           <w14:textFill>
             <w14:gradFill>
@@ -3758,7 +4344,8 @@
             </w14:gradFill>
           </w14:textFill>
         </w:rPr>
-      </w:pPr>
+        <w:br w:type="page"/>
+      </w:r>
     </w:p>
     <w:p>
       <w:pPr>
@@ -3768,6 +4355,8 @@
           <w:rFonts w:hint="default" w:ascii="Times New Roman" w:hAnsi="Times New Roman" w:cs="Times New Roman"/>
           <w:b w:val="0"/>
           <w:bCs w:val="0"/>
+          <w:sz w:val="32"/>
+          <w:szCs w:val="32"/>
           <w:lang w:val="en-IE" w:eastAsia="zh-CN"/>
           <w14:textFill>
             <w14:gradFill>
@@ -3784,12 +4373,14 @@
           </w14:textFill>
         </w:rPr>
       </w:pPr>
-      <w:bookmarkStart w:id="5" w:name="_Toc22608"/>
+      <w:bookmarkStart w:id="4" w:name="_Toc22608"/>
       <w:r>
         <w:rPr>
           <w:rFonts w:hint="default" w:ascii="Times New Roman" w:hAnsi="Times New Roman"/>
           <w:b w:val="0"/>
           <w:bCs w:val="0"/>
+          <w:sz w:val="32"/>
+          <w:szCs w:val="32"/>
           <w:lang w:val="en-IE" w:eastAsia="zh-CN"/>
           <w14:textFill>
             <w14:gradFill>
@@ -3807,7 +4398,17 @@
         </w:rPr>
         <w:t>Video Presentation</w:t>
       </w:r>
-      <w:bookmarkEnd w:id="5"/>
+      <w:bookmarkEnd w:id="4"/>
+    </w:p>
+    <w:p>
+      <w:pPr>
+        <w:rPr>
+          <w:rFonts w:hint="default"/>
+          <w:b w:val="0"/>
+          <w:bCs w:val="0"/>
+          <w:lang w:val="en-IE" w:eastAsia="zh-CN"/>
+        </w:rPr>
+      </w:pPr>
     </w:p>
     <w:p>
       <w:pPr>
@@ -4117,6 +4718,8 @@
           <w:rFonts w:hint="default" w:ascii="Times New Roman" w:hAnsi="Times New Roman" w:cs="Times New Roman"/>
           <w:b w:val="0"/>
           <w:bCs w:val="0"/>
+          <w:sz w:val="32"/>
+          <w:szCs w:val="32"/>
           <w:lang w:val="en-IE" w:eastAsia="zh-CN"/>
           <w14:textFill>
             <w14:gradFill>
@@ -4133,12 +4736,14 @@
           </w14:textFill>
         </w:rPr>
       </w:pPr>
-      <w:bookmarkStart w:id="6" w:name="_Toc10761"/>
-      <w:r>
-        <w:rPr>
-          <w:rFonts w:hint="default" w:ascii="Times New Roman" w:hAnsi="Times New Roman" w:cs="Times New Roman"/>
-          <w:b w:val="0"/>
-          <w:bCs w:val="0"/>
+      <w:bookmarkStart w:id="5" w:name="_Toc10761"/>
+      <w:r>
+        <w:rPr>
+          <w:rFonts w:hint="default" w:ascii="Times New Roman" w:hAnsi="Times New Roman" w:cs="Times New Roman"/>
+          <w:b w:val="0"/>
+          <w:bCs w:val="0"/>
+          <w:sz w:val="32"/>
+          <w:szCs w:val="32"/>
           <w:lang w:val="en-IE" w:eastAsia="zh-CN"/>
           <w14:textFill>
             <w14:gradFill>
@@ -4156,7 +4761,7 @@
         </w:rPr>
         <w:t>Conclusion</w:t>
       </w:r>
-      <w:bookmarkEnd w:id="6"/>
+      <w:bookmarkEnd w:id="5"/>
     </w:p>
     <w:p>
       <w:pPr>
@@ -4236,6 +4841,8 @@
           <w:rFonts w:hint="default" w:ascii="Times New Roman" w:hAnsi="Times New Roman" w:cs="Times New Roman"/>
           <w:b w:val="0"/>
           <w:bCs w:val="0"/>
+          <w:sz w:val="32"/>
+          <w:szCs w:val="32"/>
           <w:lang w:val="en-IE" w:eastAsia="zh-CN"/>
           <w14:textFill>
             <w14:gradFill>
@@ -4252,12 +4859,14 @@
           </w14:textFill>
         </w:rPr>
       </w:pPr>
-      <w:bookmarkStart w:id="7" w:name="_Toc27877"/>
-      <w:r>
-        <w:rPr>
-          <w:rFonts w:hint="default" w:ascii="Times New Roman" w:hAnsi="Times New Roman" w:cs="Times New Roman"/>
-          <w:b w:val="0"/>
-          <w:bCs w:val="0"/>
+      <w:bookmarkStart w:id="6" w:name="_Toc27877"/>
+      <w:r>
+        <w:rPr>
+          <w:rFonts w:hint="default" w:ascii="Times New Roman" w:hAnsi="Times New Roman" w:cs="Times New Roman"/>
+          <w:b w:val="0"/>
+          <w:bCs w:val="0"/>
+          <w:sz w:val="32"/>
+          <w:szCs w:val="32"/>
           <w:lang w:val="en-IE" w:eastAsia="zh-CN"/>
           <w14:textFill>
             <w14:gradFill>
@@ -4275,7 +4884,101 @@
         </w:rPr>
         <w:t>References</w:t>
       </w:r>
-      <w:bookmarkEnd w:id="7"/>
+      <w:bookmarkEnd w:id="6"/>
+    </w:p>
+    <w:p/>
+    <w:p>
+      <w:pPr>
+        <w:pStyle w:val="10"/>
+        <w:keepNext w:val="0"/>
+        <w:keepLines w:val="0"/>
+        <w:widowControl/>
+        <w:suppressLineNumbers w:val="0"/>
+        <w:spacing w:before="0" w:beforeAutospacing="0" w:after="0" w:afterAutospacing="0" w:line="315" w:lineRule="atLeast"/>
+        <w:ind w:left="0" w:right="0" w:firstLine="0"/>
+        <w:rPr>
+          <w:rFonts w:ascii="Calibri" w:hAnsi="Calibri" w:cs="Calibri"/>
+          <w:i w:val="0"/>
+          <w:iCs w:val="0"/>
+          <w:caps w:val="0"/>
+          <w:color w:val="000000"/>
+          <w:spacing w:val="0"/>
+          <w:sz w:val="18"/>
+          <w:szCs w:val="18"/>
+        </w:rPr>
+      </w:pPr>
+      <w:r>
+        <w:rPr>
+          <w:rFonts w:hint="default" w:ascii="Calibri" w:hAnsi="Calibri" w:cs="Calibri"/>
+          <w:i w:val="0"/>
+          <w:iCs w:val="0"/>
+          <w:caps w:val="0"/>
+          <w:color w:val="000000"/>
+          <w:spacing w:val="0"/>
+          <w:sz w:val="18"/>
+          <w:szCs w:val="18"/>
+        </w:rPr>
+        <w:t>Chauhan, A. (2022). </w:t>
+      </w:r>
+      <w:r>
+        <w:rPr>
+          <w:rFonts w:hint="default" w:ascii="Calibri" w:hAnsi="Calibri" w:cs="Calibri"/>
+          <w:i/>
+          <w:iCs/>
+          <w:caps w:val="0"/>
+          <w:color w:val="000000"/>
+          <w:spacing w:val="0"/>
+          <w:sz w:val="18"/>
+          <w:szCs w:val="18"/>
+        </w:rPr>
+        <w:t>Violence Against Women &amp; Girls</w:t>
+      </w:r>
+      <w:r>
+        <w:rPr>
+          <w:rFonts w:hint="default" w:ascii="Calibri" w:hAnsi="Calibri" w:cs="Calibri"/>
+          <w:i w:val="0"/>
+          <w:iCs w:val="0"/>
+          <w:caps w:val="0"/>
+          <w:color w:val="000000"/>
+          <w:spacing w:val="0"/>
+          <w:sz w:val="18"/>
+          <w:szCs w:val="18"/>
+        </w:rPr>
+        <w:t>. [online] Kaggle.com. Available at: https://www.kaggle.com/datasets/whenamancodes/violence-against-women-girls/data [Accessed 11 Nov. 2024].</w:t>
+      </w:r>
+    </w:p>
+    <w:p>
+      <w:pPr>
+        <w:pStyle w:val="10"/>
+        <w:keepNext w:val="0"/>
+        <w:keepLines w:val="0"/>
+        <w:widowControl/>
+        <w:suppressLineNumbers w:val="0"/>
+        <w:ind w:left="0" w:firstLine="0"/>
+        <w:rPr>
+          <w:rFonts w:hint="default" w:ascii="Calibri" w:hAnsi="Calibri" w:cs="Calibri"/>
+          <w:i w:val="0"/>
+          <w:iCs w:val="0"/>
+          <w:caps w:val="0"/>
+          <w:color w:val="000000"/>
+          <w:spacing w:val="0"/>
+          <w:sz w:val="27"/>
+          <w:szCs w:val="27"/>
+        </w:rPr>
+      </w:pPr>
+      <w:r>
+        <w:rPr>
+          <w:rFonts w:hint="default" w:ascii="Calibri" w:hAnsi="Calibri" w:cs="Calibri"/>
+          <w:i w:val="0"/>
+          <w:iCs w:val="0"/>
+          <w:caps w:val="0"/>
+          <w:color w:val="000000"/>
+          <w:spacing w:val="0"/>
+          <w:sz w:val="27"/>
+          <w:szCs w:val="27"/>
+        </w:rPr>
+        <w:t>‌</w:t>
+      </w:r>
     </w:p>
     <w:p/>
     <w:p/>
@@ -4285,8 +4988,6 @@
     <w:p/>
     <w:p/>
     <w:p/>
-    <w:p/>
-    <w:p/>
     <w:p>
       <w:pPr>
         <w:ind w:firstLine="720" w:firstLineChars="0"/>
@@ -4301,8 +5002,8 @@
           <w:lang w:val="pt-BR"/>
         </w:rPr>
       </w:pPr>
+      <w:bookmarkStart w:id="7" w:name="_Toc17428"/>
       <w:bookmarkStart w:id="8" w:name="_Toc22044"/>
-      <w:bookmarkStart w:id="9" w:name="_Toc17428"/>
     </w:p>
     <w:p>
       <w:pPr>
@@ -4336,8 +5037,8 @@
         </w:rPr>
         <w:t xml:space="preserve">    </w:t>
       </w:r>
+      <w:bookmarkEnd w:id="7"/>
       <w:bookmarkEnd w:id="8"/>
-      <w:bookmarkEnd w:id="9"/>
     </w:p>
     <w:sectPr>
       <w:footerReference r:id="rId6" w:type="default"/>
@@ -4665,6 +5366,163 @@
     </w:p>
   </w:footnote>
 </w:footnotes>
+</file>
+
+<file path=word/numbering.xml><?xml version="1.0" encoding="utf-8"?>
+<w:numbering xmlns:wpc="http://schemas.microsoft.com/office/word/2010/wordprocessingCanvas" xmlns:mc="http://schemas.openxmlformats.org/markup-compatibility/2006" xmlns:o="urn:schemas-microsoft-com:office:office" xmlns:r="http://schemas.openxmlformats.org/officeDocument/2006/relationships" xmlns:m="http://schemas.openxmlformats.org/officeDocument/2006/math" xmlns:v="urn:schemas-microsoft-com:vml" xmlns:wp14="http://schemas.microsoft.com/office/word/2010/wordprocessingDrawing" xmlns:wp="http://schemas.openxmlformats.org/drawingml/2006/wordprocessingDrawing" xmlns:w10="urn:schemas-microsoft-com:office:word" xmlns:w="http://schemas.openxmlformats.org/wordprocessingml/2006/main" xmlns:w14="http://schemas.microsoft.com/office/word/2010/wordml" xmlns:wpg="http://schemas.microsoft.com/office/word/2010/wordprocessingGroup" xmlns:wpi="http://schemas.microsoft.com/office/word/2010/wordprocessingInk" xmlns:wne="http://schemas.microsoft.com/office/word/2006/wordml" xmlns:wps="http://schemas.microsoft.com/office/word/2010/wordprocessingShape" xmlns:wpsCustomData="http://www.wps.cn/officeDocument/2013/wpsCustomData" mc:Ignorable="w14 wp14">
+  <w:abstractNum w:abstractNumId="0">
+    <w:nsid w:val="83947DA4"/>
+    <w:multiLevelType w:val="multilevel"/>
+    <w:tmpl w:val="83947DA4"/>
+    <w:lvl w:ilvl="0" w:tentative="0">
+      <w:start w:val="1"/>
+      <w:numFmt w:val="bullet"/>
+      <w:lvlText w:val=""/>
+      <w:lvlJc w:val="left"/>
+      <w:pPr>
+        <w:tabs>
+          <w:tab w:val="left" w:pos="720"/>
+        </w:tabs>
+        <w:ind w:left="720" w:hanging="360"/>
+      </w:pPr>
+      <w:rPr>
+        <w:rFonts w:ascii="Symbol" w:hAnsi="Symbol" w:cs="Symbol"/>
+        <w:sz w:val="20"/>
+      </w:rPr>
+    </w:lvl>
+    <w:lvl w:ilvl="1" w:tentative="0">
+      <w:start w:val="1"/>
+      <w:numFmt w:val="bullet"/>
+      <w:lvlText w:val="o"/>
+      <w:lvlJc w:val="left"/>
+      <w:pPr>
+        <w:tabs>
+          <w:tab w:val="left" w:pos="1440"/>
+        </w:tabs>
+        <w:ind w:left="1440" w:hanging="360"/>
+      </w:pPr>
+      <w:rPr>
+        <w:rFonts w:ascii="Courier New" w:hAnsi="Courier New" w:cs="Courier New"/>
+        <w:sz w:val="20"/>
+      </w:rPr>
+    </w:lvl>
+    <w:lvl w:ilvl="2" w:tentative="0">
+      <w:start w:val="1"/>
+      <w:numFmt w:val="bullet"/>
+      <w:lvlText w:val=""/>
+      <w:lvlJc w:val="left"/>
+      <w:pPr>
+        <w:tabs>
+          <w:tab w:val="left" w:pos="2160"/>
+        </w:tabs>
+        <w:ind w:left="2160" w:hanging="360"/>
+      </w:pPr>
+      <w:rPr>
+        <w:rFonts w:ascii="Wingdings" w:hAnsi="Wingdings" w:cs="Wingdings"/>
+        <w:sz w:val="20"/>
+      </w:rPr>
+    </w:lvl>
+    <w:lvl w:ilvl="3" w:tentative="0">
+      <w:start w:val="1"/>
+      <w:numFmt w:val="bullet"/>
+      <w:lvlText w:val=""/>
+      <w:lvlJc w:val="left"/>
+      <w:pPr>
+        <w:tabs>
+          <w:tab w:val="left" w:pos="2880"/>
+        </w:tabs>
+        <w:ind w:left="2880" w:hanging="360"/>
+      </w:pPr>
+      <w:rPr>
+        <w:rFonts w:hint="default" w:ascii="Wingdings" w:hAnsi="Wingdings" w:cs="Wingdings"/>
+        <w:sz w:val="20"/>
+      </w:rPr>
+    </w:lvl>
+    <w:lvl w:ilvl="4" w:tentative="0">
+      <w:start w:val="1"/>
+      <w:numFmt w:val="bullet"/>
+      <w:lvlText w:val=""/>
+      <w:lvlJc w:val="left"/>
+      <w:pPr>
+        <w:tabs>
+          <w:tab w:val="left" w:pos="3600"/>
+        </w:tabs>
+        <w:ind w:left="3600" w:hanging="360"/>
+      </w:pPr>
+      <w:rPr>
+        <w:rFonts w:hint="default" w:ascii="Wingdings" w:hAnsi="Wingdings" w:cs="Wingdings"/>
+        <w:sz w:val="20"/>
+      </w:rPr>
+    </w:lvl>
+    <w:lvl w:ilvl="5" w:tentative="0">
+      <w:start w:val="1"/>
+      <w:numFmt w:val="bullet"/>
+      <w:lvlText w:val=""/>
+      <w:lvlJc w:val="left"/>
+      <w:pPr>
+        <w:tabs>
+          <w:tab w:val="left" w:pos="4320"/>
+        </w:tabs>
+        <w:ind w:left="4320" w:hanging="360"/>
+      </w:pPr>
+      <w:rPr>
+        <w:rFonts w:hint="default" w:ascii="Wingdings" w:hAnsi="Wingdings" w:cs="Wingdings"/>
+        <w:sz w:val="20"/>
+      </w:rPr>
+    </w:lvl>
+    <w:lvl w:ilvl="6" w:tentative="0">
+      <w:start w:val="1"/>
+      <w:numFmt w:val="bullet"/>
+      <w:lvlText w:val=""/>
+      <w:lvlJc w:val="left"/>
+      <w:pPr>
+        <w:tabs>
+          <w:tab w:val="left" w:pos="5040"/>
+        </w:tabs>
+        <w:ind w:left="5040" w:hanging="360"/>
+      </w:pPr>
+      <w:rPr>
+        <w:rFonts w:hint="default" w:ascii="Wingdings" w:hAnsi="Wingdings" w:cs="Wingdings"/>
+        <w:sz w:val="20"/>
+      </w:rPr>
+    </w:lvl>
+    <w:lvl w:ilvl="7" w:tentative="0">
+      <w:start w:val="1"/>
+      <w:numFmt w:val="bullet"/>
+      <w:lvlText w:val=""/>
+      <w:lvlJc w:val="left"/>
+      <w:pPr>
+        <w:tabs>
+          <w:tab w:val="left" w:pos="5760"/>
+        </w:tabs>
+        <w:ind w:left="5760" w:hanging="360"/>
+      </w:pPr>
+      <w:rPr>
+        <w:rFonts w:hint="default" w:ascii="Wingdings" w:hAnsi="Wingdings" w:cs="Wingdings"/>
+        <w:sz w:val="20"/>
+      </w:rPr>
+    </w:lvl>
+    <w:lvl w:ilvl="8" w:tentative="0">
+      <w:start w:val="1"/>
+      <w:numFmt w:val="bullet"/>
+      <w:lvlText w:val=""/>
+      <w:lvlJc w:val="left"/>
+      <w:pPr>
+        <w:tabs>
+          <w:tab w:val="left" w:pos="6480"/>
+        </w:tabs>
+        <w:ind w:left="6480" w:hanging="360"/>
+      </w:pPr>
+      <w:rPr>
+        <w:rFonts w:hint="default" w:ascii="Wingdings" w:hAnsi="Wingdings" w:cs="Wingdings"/>
+        <w:sz w:val="20"/>
+      </w:rPr>
+    </w:lvl>
+  </w:abstractNum>
+  <w:num w:numId="1">
+    <w:abstractNumId w:val="0"/>
+  </w:num>
+</w:numbering>
 </file>
 
 <file path=word/styles.xml><?xml version="1.0" encoding="utf-8"?>

</xml_diff>

<commit_message>
Explaining better my findings and some more code
</commit_message>
<xml_diff>
--- a/CA1 - Charles Rocha - 2021376.docx
+++ b/CA1 - Charles Rocha - 2021376.docx
@@ -1370,6 +1370,17 @@
           <w:sz w:val="20"/>
         </w:rPr>
       </w:pPr>
+      <w:r>
+        <w:rPr>
+          <w:rFonts w:hint="default" w:ascii="Times New Roman" w:hAnsi="Times New Roman" w:cs="Times New Roman"/>
+          <w:b w:val="0"/>
+          <w:bCs/>
+          <w:sz w:val="24"/>
+          <w:szCs w:val="24"/>
+          <w:lang w:val="en-IE"/>
+        </w:rPr>
+        <w:t>You can see the development of this assignment through the link below:</w:t>
+      </w:r>
     </w:p>
     <w:p>
       <w:pPr>
@@ -2914,7 +2925,17 @@
         <w:jc w:val="both"/>
       </w:pPr>
       <w:r>
-        <w:t>Violence against women and girls is a huge problem around the world, and it impacts society in so many ways. Looking at the data around this kind of violence really matters for a few reasons. First, it helps us see patterns and trends, which means policymakers, social services, and law enforcement can figure out where to put resources and how to prevent it better. By digging into details—like where this violence happens, who it affects most, and what types are common—we can start understanding why it’s happening and tackle it at the roots.</w:t>
+        <w:t xml:space="preserve">Violence against women and girls is a huge problem around the world, and it impacts society in many ways. Looking at the data around this kind of violence really matters for </w:t>
+      </w:r>
+      <w:r>
+        <w:rPr>
+          <w:rFonts w:hint="default"/>
+          <w:lang w:val="en-IE"/>
+        </w:rPr>
+        <w:t>many</w:t>
+      </w:r>
+      <w:r>
+        <w:t xml:space="preserve"> reasons. First, it helps us see patterns and trends, which means policymakers, social services, and law enforcement can figure out where to put resources and how to prevent it better. By digging into details—like where this violence happens, who it affects most, and what types are common—we can start understanding why it’s happening and tackle it at the roots.</w:t>
       </w:r>
     </w:p>
     <w:p>
@@ -3344,7 +3365,9 @@
         </w:tblBorders>
         <w:tblLayout w:type="autofit"/>
         <w:tblCellMar>
+          <w:top w:w="0" w:type="dxa"/>
           <w:left w:w="108" w:type="dxa"/>
+          <w:bottom w:w="0" w:type="dxa"/>
           <w:right w:w="108" w:type="dxa"/>
         </w:tblCellMar>
       </w:tblPr>
@@ -3363,7 +3386,9 @@
             <w:insideV w:val="single" w:color="auto" w:sz="4" w:space="0"/>
           </w:tblBorders>
           <w:tblCellMar>
+            <w:top w:w="0" w:type="dxa"/>
             <w:left w:w="108" w:type="dxa"/>
+            <w:bottom w:w="0" w:type="dxa"/>
             <w:right w:w="108" w:type="dxa"/>
           </w:tblCellMar>
         </w:tblPrEx>
@@ -3427,7 +3452,9 @@
             <w:insideV w:val="single" w:color="auto" w:sz="4" w:space="0"/>
           </w:tblBorders>
           <w:tblCellMar>
+            <w:top w:w="0" w:type="dxa"/>
             <w:left w:w="108" w:type="dxa"/>
+            <w:bottom w:w="0" w:type="dxa"/>
             <w:right w:w="108" w:type="dxa"/>
           </w:tblCellMar>
         </w:tblPrEx>
@@ -3495,7 +3522,9 @@
             <w:insideV w:val="single" w:color="auto" w:sz="4" w:space="0"/>
           </w:tblBorders>
           <w:tblCellMar>
+            <w:top w:w="0" w:type="dxa"/>
             <w:left w:w="108" w:type="dxa"/>
+            <w:bottom w:w="0" w:type="dxa"/>
             <w:right w:w="108" w:type="dxa"/>
           </w:tblCellMar>
         </w:tblPrEx>
@@ -3563,7 +3592,9 @@
             <w:insideV w:val="single" w:color="auto" w:sz="4" w:space="0"/>
           </w:tblBorders>
           <w:tblCellMar>
+            <w:top w:w="0" w:type="dxa"/>
             <w:left w:w="108" w:type="dxa"/>
+            <w:bottom w:w="0" w:type="dxa"/>
             <w:right w:w="108" w:type="dxa"/>
           </w:tblCellMar>
         </w:tblPrEx>
@@ -3631,7 +3662,9 @@
             <w:insideV w:val="single" w:color="auto" w:sz="4" w:space="0"/>
           </w:tblBorders>
           <w:tblCellMar>
+            <w:top w:w="0" w:type="dxa"/>
             <w:left w:w="108" w:type="dxa"/>
+            <w:bottom w:w="0" w:type="dxa"/>
             <w:right w:w="108" w:type="dxa"/>
           </w:tblCellMar>
         </w:tblPrEx>
@@ -3699,7 +3732,9 @@
             <w:insideV w:val="single" w:color="auto" w:sz="4" w:space="0"/>
           </w:tblBorders>
           <w:tblCellMar>
+            <w:top w:w="0" w:type="dxa"/>
             <w:left w:w="108" w:type="dxa"/>
+            <w:bottom w:w="0" w:type="dxa"/>
             <w:right w:w="108" w:type="dxa"/>
           </w:tblCellMar>
         </w:tblPrEx>
@@ -3767,7 +3802,9 @@
             <w:insideV w:val="single" w:color="auto" w:sz="4" w:space="0"/>
           </w:tblBorders>
           <w:tblCellMar>
+            <w:top w:w="0" w:type="dxa"/>
             <w:left w:w="108" w:type="dxa"/>
+            <w:bottom w:w="0" w:type="dxa"/>
             <w:right w:w="108" w:type="dxa"/>
           </w:tblCellMar>
         </w:tblPrEx>
@@ -3835,7 +3872,9 @@
             <w:insideV w:val="single" w:color="auto" w:sz="4" w:space="0"/>
           </w:tblBorders>
           <w:tblCellMar>
+            <w:top w:w="0" w:type="dxa"/>
             <w:left w:w="108" w:type="dxa"/>
+            <w:bottom w:w="0" w:type="dxa"/>
             <w:right w:w="108" w:type="dxa"/>
           </w:tblCellMar>
         </w:tblPrEx>
@@ -3903,7 +3942,9 @@
             <w:insideV w:val="single" w:color="auto" w:sz="4" w:space="0"/>
           </w:tblBorders>
           <w:tblCellMar>
+            <w:top w:w="0" w:type="dxa"/>
             <w:left w:w="108" w:type="dxa"/>
+            <w:bottom w:w="0" w:type="dxa"/>
             <w:right w:w="108" w:type="dxa"/>
           </w:tblCellMar>
         </w:tblPrEx>
@@ -3947,6 +3988,7 @@
               <w:keepLines w:val="0"/>
               <w:widowControl/>
               <w:suppressLineNumbers w:val="0"/>
+              <w:spacing w:line="240" w:lineRule="auto"/>
               <w:rPr>
                 <w:rFonts w:hint="default" w:ascii="Times New Roman" w:hAnsi="Times New Roman" w:cs="Times New Roman"/>
                 <w:sz w:val="24"/>
@@ -4197,8 +4239,6 @@
         <w:t>Encoding and PCA</w:t>
       </w:r>
       <w:bookmarkEnd w:id="2"/>
-      <w:bookmarkStart w:id="9" w:name="_GoBack"/>
-      <w:bookmarkEnd w:id="9"/>
     </w:p>
     <w:p>
       <w:pPr>
@@ -4826,7 +4866,10 @@
     <w:p/>
     <w:p/>
     <w:p/>
-    <w:p/>
+    <w:p>
+      <w:bookmarkStart w:id="9" w:name="_GoBack"/>
+      <w:bookmarkEnd w:id="9"/>
+    </w:p>
     <w:p/>
     <w:p/>
     <w:p/>
@@ -4896,55 +4939,486 @@
         <w:suppressLineNumbers w:val="0"/>
         <w:spacing w:before="0" w:beforeAutospacing="0" w:after="0" w:afterAutospacing="0" w:line="315" w:lineRule="atLeast"/>
         <w:ind w:left="0" w:right="0" w:firstLine="0"/>
-        <w:rPr>
-          <w:rFonts w:ascii="Calibri" w:hAnsi="Calibri" w:cs="Calibri"/>
+        <w:jc w:val="both"/>
+        <w:rPr>
+          <w:rFonts w:hint="default" w:ascii="Times New Roman" w:hAnsi="Times New Roman" w:cs="Times New Roman"/>
           <w:i w:val="0"/>
           <w:iCs w:val="0"/>
           <w:caps w:val="0"/>
           <w:color w:val="000000"/>
           <w:spacing w:val="0"/>
-          <w:sz w:val="18"/>
-          <w:szCs w:val="18"/>
-        </w:rPr>
-      </w:pPr>
-      <w:r>
-        <w:rPr>
-          <w:rFonts w:hint="default" w:ascii="Calibri" w:hAnsi="Calibri" w:cs="Calibri"/>
+          <w:sz w:val="24"/>
+          <w:szCs w:val="24"/>
+        </w:rPr>
+      </w:pPr>
+      <w:r>
+        <w:rPr>
+          <w:rFonts w:hint="default" w:ascii="Times New Roman" w:hAnsi="Times New Roman" w:cs="Times New Roman"/>
           <w:i w:val="0"/>
           <w:iCs w:val="0"/>
           <w:caps w:val="0"/>
           <w:color w:val="000000"/>
           <w:spacing w:val="0"/>
-          <w:sz w:val="18"/>
-          <w:szCs w:val="18"/>
+          <w:sz w:val="24"/>
+          <w:szCs w:val="24"/>
         </w:rPr>
         <w:t>Chauhan, A. (2022). </w:t>
       </w:r>
       <w:r>
         <w:rPr>
-          <w:rFonts w:hint="default" w:ascii="Calibri" w:hAnsi="Calibri" w:cs="Calibri"/>
+          <w:rFonts w:hint="default" w:ascii="Times New Roman" w:hAnsi="Times New Roman" w:cs="Times New Roman"/>
           <w:i/>
           <w:iCs/>
           <w:caps w:val="0"/>
           <w:color w:val="000000"/>
           <w:spacing w:val="0"/>
-          <w:sz w:val="18"/>
-          <w:szCs w:val="18"/>
+          <w:sz w:val="24"/>
+          <w:szCs w:val="24"/>
         </w:rPr>
         <w:t>Violence Against Women &amp; Girls</w:t>
       </w:r>
       <w:r>
         <w:rPr>
-          <w:rFonts w:hint="default" w:ascii="Calibri" w:hAnsi="Calibri" w:cs="Calibri"/>
+          <w:rFonts w:hint="default" w:ascii="Times New Roman" w:hAnsi="Times New Roman" w:cs="Times New Roman"/>
           <w:i w:val="0"/>
           <w:iCs w:val="0"/>
           <w:caps w:val="0"/>
           <w:color w:val="000000"/>
           <w:spacing w:val="0"/>
-          <w:sz w:val="18"/>
-          <w:szCs w:val="18"/>
+          <w:sz w:val="24"/>
+          <w:szCs w:val="24"/>
         </w:rPr>
         <w:t>. [online] Kaggle.com. Available at: https://www.kaggle.com/datasets/whenamancodes/violence-against-women-girls/data [Accessed 11 Nov. 2024].</w:t>
+      </w:r>
+    </w:p>
+    <w:p>
+      <w:pPr>
+        <w:pStyle w:val="10"/>
+        <w:keepNext w:val="0"/>
+        <w:keepLines w:val="0"/>
+        <w:widowControl/>
+        <w:suppressLineNumbers w:val="0"/>
+        <w:spacing w:before="0" w:beforeAutospacing="0" w:after="0" w:afterAutospacing="0" w:line="315" w:lineRule="atLeast"/>
+        <w:ind w:left="0" w:right="0" w:firstLine="0"/>
+        <w:jc w:val="both"/>
+        <w:rPr>
+          <w:rFonts w:hint="default" w:ascii="Times New Roman" w:hAnsi="Times New Roman" w:cs="Times New Roman"/>
+          <w:i w:val="0"/>
+          <w:iCs w:val="0"/>
+          <w:caps w:val="0"/>
+          <w:color w:val="000000"/>
+          <w:spacing w:val="0"/>
+          <w:sz w:val="24"/>
+          <w:szCs w:val="24"/>
+        </w:rPr>
+      </w:pPr>
+    </w:p>
+    <w:p>
+      <w:pPr>
+        <w:pStyle w:val="10"/>
+        <w:keepNext w:val="0"/>
+        <w:keepLines w:val="0"/>
+        <w:widowControl/>
+        <w:suppressLineNumbers w:val="0"/>
+        <w:spacing w:before="0" w:beforeAutospacing="0" w:after="0" w:afterAutospacing="0" w:line="315" w:lineRule="atLeast"/>
+        <w:ind w:left="0" w:right="0" w:firstLine="0"/>
+        <w:jc w:val="both"/>
+        <w:rPr>
+          <w:rFonts w:hint="default" w:ascii="Times New Roman" w:hAnsi="Times New Roman"/>
+          <w:i w:val="0"/>
+          <w:iCs w:val="0"/>
+          <w:caps w:val="0"/>
+          <w:color w:val="000000"/>
+          <w:spacing w:val="0"/>
+          <w:sz w:val="24"/>
+          <w:szCs w:val="24"/>
+          <w:lang w:val="en-IE"/>
+        </w:rPr>
+      </w:pPr>
+      <w:r>
+        <w:rPr>
+          <w:rFonts w:hint="default" w:ascii="Times New Roman" w:hAnsi="Times New Roman"/>
+          <w:i w:val="0"/>
+          <w:iCs w:val="0"/>
+          <w:caps w:val="0"/>
+          <w:color w:val="000000"/>
+          <w:spacing w:val="0"/>
+          <w:sz w:val="24"/>
+          <w:szCs w:val="24"/>
+        </w:rPr>
+        <w:t>Raphaëlle Rafin, Nabamallika Dehingia, Juncal Plazaola-Castaño and Raj, A. (2024). Rapid surveys on violence against women in crisis contexts: decision-making guidance based on the UN Women Rapid Gender Assessment surveys on violence against women during COVID-19. The Lancet Global Health, [online] 12(11), pp.e1899–e1904. doi:https://doi.org/10.1016/s2214-109x(24)00278-x.</w:t>
+      </w:r>
+      <w:r>
+        <w:rPr>
+          <w:rFonts w:hint="default"/>
+          <w:i w:val="0"/>
+          <w:iCs w:val="0"/>
+          <w:caps w:val="0"/>
+          <w:color w:val="000000"/>
+          <w:spacing w:val="0"/>
+          <w:sz w:val="24"/>
+          <w:szCs w:val="24"/>
+          <w:lang w:val="en-IE"/>
+        </w:rPr>
+        <w:t xml:space="preserve"> </w:t>
+      </w:r>
+      <w:r>
+        <w:rPr>
+          <w:rFonts w:hint="default"/>
+          <w:i w:val="0"/>
+          <w:iCs w:val="0"/>
+          <w:caps w:val="0"/>
+          <w:color w:val="000000"/>
+          <w:spacing w:val="0"/>
+          <w:sz w:val="24"/>
+          <w:szCs w:val="24"/>
+          <w:highlight w:val="yellow"/>
+          <w:lang w:val="en-IE"/>
+        </w:rPr>
+        <w:t>(Raphaëlle Rafin et al., 2024)</w:t>
+      </w:r>
+    </w:p>
+    <w:p>
+      <w:pPr>
+        <w:pStyle w:val="10"/>
+        <w:keepNext w:val="0"/>
+        <w:keepLines w:val="0"/>
+        <w:widowControl/>
+        <w:suppressLineNumbers w:val="0"/>
+        <w:spacing w:before="0" w:beforeAutospacing="0" w:after="0" w:afterAutospacing="0" w:line="315" w:lineRule="atLeast"/>
+        <w:ind w:left="0" w:right="0" w:firstLine="0"/>
+        <w:jc w:val="both"/>
+        <w:rPr>
+          <w:rFonts w:hint="default" w:ascii="Times New Roman" w:hAnsi="Times New Roman"/>
+          <w:i w:val="0"/>
+          <w:iCs w:val="0"/>
+          <w:caps w:val="0"/>
+          <w:color w:val="000000"/>
+          <w:spacing w:val="0"/>
+          <w:sz w:val="24"/>
+          <w:szCs w:val="24"/>
+        </w:rPr>
+      </w:pPr>
+    </w:p>
+    <w:p>
+      <w:pPr>
+        <w:pStyle w:val="10"/>
+        <w:keepNext w:val="0"/>
+        <w:keepLines w:val="0"/>
+        <w:widowControl/>
+        <w:suppressLineNumbers w:val="0"/>
+        <w:spacing w:before="0" w:beforeAutospacing="0" w:after="0" w:afterAutospacing="0" w:line="315" w:lineRule="atLeast"/>
+        <w:ind w:left="0" w:right="0" w:firstLine="0"/>
+        <w:jc w:val="both"/>
+        <w:rPr>
+          <w:rFonts w:hint="default"/>
+          <w:i w:val="0"/>
+          <w:iCs w:val="0"/>
+          <w:caps w:val="0"/>
+          <w:color w:val="000000"/>
+          <w:spacing w:val="0"/>
+          <w:sz w:val="24"/>
+          <w:szCs w:val="24"/>
+          <w:highlight w:val="yellow"/>
+          <w:lang w:val="en-IE"/>
+        </w:rPr>
+      </w:pPr>
+      <w:r>
+        <w:rPr>
+          <w:rFonts w:hint="default" w:ascii="Times New Roman" w:hAnsi="Times New Roman"/>
+          <w:i w:val="0"/>
+          <w:iCs w:val="0"/>
+          <w:caps w:val="0"/>
+          <w:color w:val="000000"/>
+          <w:spacing w:val="0"/>
+          <w:sz w:val="24"/>
+          <w:szCs w:val="24"/>
+        </w:rPr>
+        <w:t>Sukanya Paradkar, Singh, C., Anand Suryavanshi, Tiwari, A., Beniamino Cislaghi, Nayreen Daruwalla, Osrin, D. and Gram, L. (2024). ‘Mostly women’s issues’ – Gender differences in community responses to a large-scale NGO programme to prevent violence against women in urban India. Women s Studies International Forum, 107, pp.102997–102997. doi:https://doi.org/10.1016/j.wsif.2024.102997.</w:t>
+      </w:r>
+      <w:r>
+        <w:rPr>
+          <w:rFonts w:hint="default"/>
+          <w:i w:val="0"/>
+          <w:iCs w:val="0"/>
+          <w:caps w:val="0"/>
+          <w:color w:val="000000"/>
+          <w:spacing w:val="0"/>
+          <w:sz w:val="24"/>
+          <w:szCs w:val="24"/>
+          <w:lang w:val="en-IE"/>
+        </w:rPr>
+        <w:t xml:space="preserve"> </w:t>
+      </w:r>
+      <w:r>
+        <w:rPr>
+          <w:rFonts w:hint="default"/>
+          <w:i w:val="0"/>
+          <w:iCs w:val="0"/>
+          <w:caps w:val="0"/>
+          <w:color w:val="000000"/>
+          <w:spacing w:val="0"/>
+          <w:sz w:val="24"/>
+          <w:szCs w:val="24"/>
+          <w:highlight w:val="yellow"/>
+          <w:lang w:val="en-IE"/>
+        </w:rPr>
+        <w:t>(Sukanya Paradkar et al., 2024)</w:t>
+      </w:r>
+    </w:p>
+    <w:p>
+      <w:pPr>
+        <w:pStyle w:val="10"/>
+        <w:keepNext w:val="0"/>
+        <w:keepLines w:val="0"/>
+        <w:widowControl/>
+        <w:suppressLineNumbers w:val="0"/>
+        <w:spacing w:before="0" w:beforeAutospacing="0" w:after="0" w:afterAutospacing="0" w:line="315" w:lineRule="atLeast"/>
+        <w:ind w:left="0" w:right="0" w:firstLine="0"/>
+        <w:jc w:val="both"/>
+        <w:rPr>
+          <w:rFonts w:hint="default"/>
+          <w:i w:val="0"/>
+          <w:iCs w:val="0"/>
+          <w:caps w:val="0"/>
+          <w:color w:val="000000"/>
+          <w:spacing w:val="0"/>
+          <w:sz w:val="24"/>
+          <w:szCs w:val="24"/>
+          <w:highlight w:val="yellow"/>
+          <w:lang w:val="en-IE"/>
+        </w:rPr>
+      </w:pPr>
+    </w:p>
+    <w:p>
+      <w:pPr>
+        <w:pStyle w:val="10"/>
+        <w:keepNext w:val="0"/>
+        <w:keepLines w:val="0"/>
+        <w:widowControl/>
+        <w:suppressLineNumbers w:val="0"/>
+        <w:spacing w:before="0" w:beforeAutospacing="0" w:after="0" w:afterAutospacing="0" w:line="315" w:lineRule="atLeast"/>
+        <w:ind w:left="0" w:right="0" w:firstLine="0"/>
+        <w:jc w:val="both"/>
+        <w:rPr>
+          <w:rFonts w:hint="default"/>
+          <w:i w:val="0"/>
+          <w:iCs w:val="0"/>
+          <w:caps w:val="0"/>
+          <w:color w:val="000000"/>
+          <w:spacing w:val="0"/>
+          <w:sz w:val="24"/>
+          <w:szCs w:val="24"/>
+          <w:highlight w:val="none"/>
+          <w:lang w:val="en-IE"/>
+        </w:rPr>
+      </w:pPr>
+      <w:r>
+        <w:rPr>
+          <w:rFonts w:hint="default"/>
+          <w:i w:val="0"/>
+          <w:iCs w:val="0"/>
+          <w:caps w:val="0"/>
+          <w:color w:val="000000"/>
+          <w:spacing w:val="0"/>
+          <w:sz w:val="24"/>
+          <w:szCs w:val="24"/>
+          <w:highlight w:val="none"/>
+          <w:lang w:val="en-IE"/>
+        </w:rPr>
+        <w:t xml:space="preserve">Shahriar, A.Z.M. and Alam, Q. (2024). Violence against women, innate preferences and financial inclusion. Pacific-Basin Finance Journal, 87, p.102482. doi:https://doi.org/10.1016/j.pacfin.2024.102482. </w:t>
+      </w:r>
+      <w:r>
+        <w:rPr>
+          <w:rFonts w:hint="default"/>
+          <w:i w:val="0"/>
+          <w:iCs w:val="0"/>
+          <w:caps w:val="0"/>
+          <w:color w:val="000000"/>
+          <w:spacing w:val="0"/>
+          <w:sz w:val="24"/>
+          <w:szCs w:val="24"/>
+          <w:highlight w:val="yellow"/>
+          <w:lang w:val="en-IE"/>
+        </w:rPr>
+        <w:t>(Shahriar and Alam, 2024)</w:t>
+      </w:r>
+    </w:p>
+    <w:p>
+      <w:pPr>
+        <w:pStyle w:val="10"/>
+        <w:keepNext w:val="0"/>
+        <w:keepLines w:val="0"/>
+        <w:widowControl/>
+        <w:suppressLineNumbers w:val="0"/>
+        <w:spacing w:before="0" w:beforeAutospacing="0" w:after="0" w:afterAutospacing="0" w:line="315" w:lineRule="atLeast"/>
+        <w:ind w:left="0" w:right="0" w:firstLine="0"/>
+        <w:jc w:val="both"/>
+        <w:rPr>
+          <w:rFonts w:hint="default"/>
+          <w:i w:val="0"/>
+          <w:iCs w:val="0"/>
+          <w:caps w:val="0"/>
+          <w:color w:val="000000"/>
+          <w:spacing w:val="0"/>
+          <w:sz w:val="24"/>
+          <w:szCs w:val="24"/>
+          <w:highlight w:val="yellow"/>
+          <w:lang w:val="en-IE"/>
+        </w:rPr>
+      </w:pPr>
+    </w:p>
+    <w:p>
+      <w:pPr>
+        <w:pStyle w:val="10"/>
+        <w:keepNext w:val="0"/>
+        <w:keepLines w:val="0"/>
+        <w:widowControl/>
+        <w:suppressLineNumbers w:val="0"/>
+        <w:spacing w:before="0" w:beforeAutospacing="0" w:after="0" w:afterAutospacing="0" w:line="315" w:lineRule="atLeast"/>
+        <w:ind w:left="0" w:right="0" w:firstLine="0"/>
+        <w:jc w:val="both"/>
+        <w:rPr>
+          <w:rFonts w:hint="default"/>
+          <w:i w:val="0"/>
+          <w:iCs w:val="0"/>
+          <w:caps w:val="0"/>
+          <w:color w:val="000000"/>
+          <w:spacing w:val="0"/>
+          <w:sz w:val="24"/>
+          <w:szCs w:val="24"/>
+          <w:highlight w:val="yellow"/>
+          <w:lang w:val="en-IE"/>
+        </w:rPr>
+      </w:pPr>
+      <w:r>
+        <w:rPr>
+          <w:rFonts w:hint="default"/>
+          <w:i w:val="0"/>
+          <w:iCs w:val="0"/>
+          <w:caps w:val="0"/>
+          <w:color w:val="000000"/>
+          <w:spacing w:val="0"/>
+          <w:sz w:val="24"/>
+          <w:szCs w:val="24"/>
+          <w:highlight w:val="yellow"/>
+          <w:lang w:val="en-IE"/>
+        </w:rPr>
+        <w:t>‌</w:t>
+      </w:r>
+    </w:p>
+    <w:p>
+      <w:pPr>
+        <w:pStyle w:val="10"/>
+        <w:keepNext w:val="0"/>
+        <w:keepLines w:val="0"/>
+        <w:widowControl/>
+        <w:suppressLineNumbers w:val="0"/>
+        <w:spacing w:before="0" w:beforeAutospacing="0" w:after="0" w:afterAutospacing="0" w:line="315" w:lineRule="atLeast"/>
+        <w:ind w:left="0" w:right="0" w:firstLine="0"/>
+        <w:jc w:val="both"/>
+        <w:rPr>
+          <w:rFonts w:hint="default" w:ascii="Times New Roman" w:hAnsi="Times New Roman"/>
+          <w:i w:val="0"/>
+          <w:iCs w:val="0"/>
+          <w:caps w:val="0"/>
+          <w:color w:val="000000"/>
+          <w:spacing w:val="0"/>
+          <w:sz w:val="24"/>
+          <w:szCs w:val="24"/>
+        </w:rPr>
+      </w:pPr>
+    </w:p>
+    <w:p>
+      <w:pPr>
+        <w:pStyle w:val="10"/>
+        <w:keepNext w:val="0"/>
+        <w:keepLines w:val="0"/>
+        <w:widowControl/>
+        <w:suppressLineNumbers w:val="0"/>
+        <w:spacing w:before="0" w:beforeAutospacing="0" w:after="0" w:afterAutospacing="0" w:line="315" w:lineRule="atLeast"/>
+        <w:ind w:left="0" w:right="0" w:firstLine="0"/>
+        <w:jc w:val="both"/>
+        <w:rPr>
+          <w:rFonts w:hint="default" w:ascii="Times New Roman" w:hAnsi="Times New Roman"/>
+          <w:i w:val="0"/>
+          <w:iCs w:val="0"/>
+          <w:caps w:val="0"/>
+          <w:color w:val="000000"/>
+          <w:spacing w:val="0"/>
+          <w:sz w:val="24"/>
+          <w:szCs w:val="24"/>
+        </w:rPr>
+      </w:pPr>
+      <w:r>
+        <w:rPr>
+          <w:rFonts w:hint="default" w:ascii="Times New Roman" w:hAnsi="Times New Roman"/>
+          <w:i w:val="0"/>
+          <w:iCs w:val="0"/>
+          <w:caps w:val="0"/>
+          <w:color w:val="000000"/>
+          <w:spacing w:val="0"/>
+          <w:sz w:val="24"/>
+          <w:szCs w:val="24"/>
+        </w:rPr>
+        <w:t>‌</w:t>
+      </w:r>
+    </w:p>
+    <w:p>
+      <w:pPr>
+        <w:pStyle w:val="10"/>
+        <w:keepNext w:val="0"/>
+        <w:keepLines w:val="0"/>
+        <w:widowControl/>
+        <w:suppressLineNumbers w:val="0"/>
+        <w:spacing w:before="0" w:beforeAutospacing="0" w:after="0" w:afterAutospacing="0" w:line="315" w:lineRule="atLeast"/>
+        <w:ind w:left="0" w:right="0" w:firstLine="0"/>
+        <w:jc w:val="both"/>
+        <w:rPr>
+          <w:rFonts w:hint="default" w:ascii="Times New Roman" w:hAnsi="Times New Roman"/>
+          <w:i w:val="0"/>
+          <w:iCs w:val="0"/>
+          <w:caps w:val="0"/>
+          <w:color w:val="000000"/>
+          <w:spacing w:val="0"/>
+          <w:sz w:val="24"/>
+          <w:szCs w:val="24"/>
+        </w:rPr>
+      </w:pPr>
+    </w:p>
+    <w:p>
+      <w:pPr>
+        <w:pStyle w:val="10"/>
+        <w:keepNext w:val="0"/>
+        <w:keepLines w:val="0"/>
+        <w:widowControl/>
+        <w:suppressLineNumbers w:val="0"/>
+        <w:spacing w:before="0" w:beforeAutospacing="0" w:after="0" w:afterAutospacing="0" w:line="315" w:lineRule="atLeast"/>
+        <w:ind w:left="0" w:right="0" w:firstLine="0"/>
+        <w:jc w:val="both"/>
+        <w:rPr>
+          <w:rFonts w:hint="default" w:ascii="Times New Roman" w:hAnsi="Times New Roman" w:cs="Times New Roman"/>
+          <w:i w:val="0"/>
+          <w:iCs w:val="0"/>
+          <w:caps w:val="0"/>
+          <w:color w:val="000000"/>
+          <w:spacing w:val="0"/>
+          <w:sz w:val="24"/>
+          <w:szCs w:val="24"/>
+        </w:rPr>
+      </w:pPr>
+      <w:r>
+        <w:rPr>
+          <w:rFonts w:hint="default" w:ascii="Times New Roman" w:hAnsi="Times New Roman"/>
+          <w:i w:val="0"/>
+          <w:iCs w:val="0"/>
+          <w:caps w:val="0"/>
+          <w:color w:val="000000"/>
+          <w:spacing w:val="0"/>
+          <w:sz w:val="24"/>
+          <w:szCs w:val="24"/>
+        </w:rPr>
+        <w:t>‌</w:t>
       </w:r>
     </w:p>
     <w:p>
@@ -5002,8 +5476,8 @@
           <w:lang w:val="pt-BR"/>
         </w:rPr>
       </w:pPr>
-      <w:bookmarkStart w:id="7" w:name="_Toc17428"/>
-      <w:bookmarkStart w:id="8" w:name="_Toc22044"/>
+      <w:bookmarkStart w:id="7" w:name="_Toc22044"/>
+      <w:bookmarkStart w:id="8" w:name="_Toc17428"/>
     </w:p>
     <w:p>
       <w:pPr>

</xml_diff>